<commit_message>
update to latest sources
update to latest sources
</commit_message>
<xml_diff>
--- a/doc/Development Manual.docx
+++ b/doc/Development Manual.docx
@@ -1,6 +1,6 @@
 
 <file path=word/document.xml><?xml version="1.0" encoding="utf-8"?>
-<w:document xmlns:wpc="http://schemas.microsoft.com/office/word/2010/wordprocessingCanvas" xmlns:mc="http://schemas.openxmlformats.org/markup-compatibility/2006" xmlns:o="urn:schemas-microsoft-com:office:office" xmlns:r="http://schemas.openxmlformats.org/officeDocument/2006/relationships" xmlns:m="http://schemas.openxmlformats.org/officeDocument/2006/math" xmlns:v="urn:schemas-microsoft-com:vml" xmlns:wp14="http://schemas.microsoft.com/office/word/2010/wordprocessingDrawing" xmlns:wp="http://schemas.openxmlformats.org/drawingml/2006/wordprocessingDrawing" xmlns:w10="urn:schemas-microsoft-com:office:word" xmlns:w="http://schemas.openxmlformats.org/wordprocessingml/2006/main" xmlns:w14="http://schemas.microsoft.com/office/word/2010/wordml" xmlns:wpg="http://schemas.microsoft.com/office/word/2010/wordprocessingGroup" xmlns:wpi="http://schemas.microsoft.com/office/word/2010/wordprocessingInk" xmlns:wne="http://schemas.microsoft.com/office/word/2006/wordml" xmlns:wps="http://schemas.microsoft.com/office/word/2010/wordprocessingShape" mc:Ignorable="w14 wp14">
+<w:document xmlns:wpc="http://schemas.microsoft.com/office/word/2010/wordprocessingCanvas" xmlns:cx="http://schemas.microsoft.com/office/drawing/2014/chartex" xmlns:cx1="http://schemas.microsoft.com/office/drawing/2015/9/8/chartex" xmlns:cx2="http://schemas.microsoft.com/office/drawing/2015/10/21/chartex" xmlns:cx3="http://schemas.microsoft.com/office/drawing/2016/5/9/chartex" xmlns:cx4="http://schemas.microsoft.com/office/drawing/2016/5/10/chartex" xmlns:cx5="http://schemas.microsoft.com/office/drawing/2016/5/11/chartex" xmlns:mc="http://schemas.openxmlformats.org/markup-compatibility/2006" xmlns:o="urn:schemas-microsoft-com:office:office" xmlns:r="http://schemas.openxmlformats.org/officeDocument/2006/relationships" xmlns:m="http://schemas.openxmlformats.org/officeDocument/2006/math" xmlns:v="urn:schemas-microsoft-com:vml" xmlns:wp14="http://schemas.microsoft.com/office/word/2010/wordprocessingDrawing" xmlns:wp="http://schemas.openxmlformats.org/drawingml/2006/wordprocessingDrawing" xmlns:w10="urn:schemas-microsoft-com:office:word" xmlns:w="http://schemas.openxmlformats.org/wordprocessingml/2006/main" xmlns:w14="http://schemas.microsoft.com/office/word/2010/wordml" xmlns:w15="http://schemas.microsoft.com/office/word/2012/wordml" xmlns:w16se="http://schemas.microsoft.com/office/word/2015/wordml/symex" xmlns:wpg="http://schemas.microsoft.com/office/word/2010/wordprocessingGroup" xmlns:wpi="http://schemas.microsoft.com/office/word/2010/wordprocessingInk" xmlns:wne="http://schemas.microsoft.com/office/word/2006/wordml" xmlns:wps="http://schemas.microsoft.com/office/word/2010/wordprocessingShape" mc:Ignorable="w14 w15 w16se wp14">
   <w:body>
     <w:p>
       <w:pPr>
@@ -106,7 +106,7 @@
         <w:rPr>
           <w:u w:val="single"/>
         </w:rPr>
-        <w:t xml:space="preserve"> 10.2</w:t>
+        <w:t xml:space="preserve"> 10.3</w:t>
       </w:r>
       <w:r>
         <w:rPr>
@@ -116,15 +116,13 @@
       </w:r>
       <w:r>
         <w:br/>
-        <w:t>On your dedicated PC (or under a VMware/</w:t>
-      </w:r>
-      <w:proofErr w:type="spellStart"/>
-      <w:r>
-        <w:t>Qemu</w:t>
-      </w:r>
-      <w:proofErr w:type="spellEnd"/>
-      <w:r>
-        <w:t>) install and setup FreeBSD.</w:t>
+        <w:t xml:space="preserve">On your dedicated PC (or under a </w:t>
+      </w:r>
+      <w:r>
+        <w:t xml:space="preserve">Virtualbox (on NAS4Free system), </w:t>
+      </w:r>
+      <w:r>
+        <w:t>VMware/Qemu) install and setup FreeBSD.</w:t>
       </w:r>
     </w:p>
     <w:p>
@@ -163,7 +161,13 @@
         <w:pStyle w:val="Geenafstand"/>
       </w:pPr>
       <w:r>
-        <w:t>Hint: If you use the same machine for both a build environment and as your NAS4Free server, use a different IP-address for the build environment from the NAS environment (if you're not using DHCP). That way if you later SSH into either environment you won’t get warnings about a fingerprint change.</w:t>
+        <w:t>Hint: If you use the same machine for both a build environment and as your NAS4Free server, use a different IP-address for the build environment from the NAS environm</w:t>
+      </w:r>
+      <w:r>
+        <w:t xml:space="preserve">ent (if you're not using DHCP). Could be done by bridged adapter in the vm settings. </w:t>
+      </w:r>
+      <w:r>
+        <w:t>That way if you later SSH into either environment you won’t get warnings about a fingerprint change.</w:t>
       </w:r>
       <w:r>
         <w:br/>
@@ -226,133 +230,28 @@
       </w:r>
       <w:r>
         <w:br/>
-        <w:t>Delete of the /</w:t>
-      </w:r>
-      <w:proofErr w:type="spellStart"/>
-      <w:r>
-        <w:t>usr</w:t>
-      </w:r>
-      <w:proofErr w:type="spellEnd"/>
-      <w:r>
-        <w:t>/</w:t>
-      </w:r>
-      <w:proofErr w:type="spellStart"/>
-      <w:r>
-        <w:t>src</w:t>
-      </w:r>
-      <w:proofErr w:type="spellEnd"/>
-      <w:r>
-        <w:t xml:space="preserve"> directory contents.</w:t>
-      </w:r>
-    </w:p>
-    <w:p>
-      <w:pPr>
-        <w:pStyle w:val="Geenafstand"/>
-      </w:pPr>
-      <w:r>
-        <w:br/>
-      </w:r>
-      <w:r>
-        <w:rPr>
-          <w:rFonts w:ascii="Courier 10 Pitch" w:hAnsi="Courier 10 Pitch"/>
-        </w:rPr>
-        <w:t xml:space="preserve"># </w:t>
-      </w:r>
-      <w:proofErr w:type="spellStart"/>
-      <w:r>
-        <w:rPr>
-          <w:rFonts w:ascii="Courier 10 Pitch" w:hAnsi="Courier 10 Pitch"/>
-        </w:rPr>
-        <w:t>rm</w:t>
-      </w:r>
-      <w:proofErr w:type="spellEnd"/>
-      <w:r>
-        <w:rPr>
-          <w:rFonts w:ascii="Courier 10 Pitch" w:hAnsi="Courier 10 Pitch"/>
-        </w:rPr>
-        <w:t xml:space="preserve"> -</w:t>
-      </w:r>
-      <w:proofErr w:type="spellStart"/>
-      <w:r>
-        <w:rPr>
-          <w:rFonts w:ascii="Courier 10 Pitch" w:hAnsi="Courier 10 Pitch"/>
-        </w:rPr>
-        <w:t>rf</w:t>
-      </w:r>
-      <w:proofErr w:type="spellEnd"/>
-      <w:r>
-        <w:rPr>
-          <w:rFonts w:ascii="Courier 10 Pitch" w:hAnsi="Courier 10 Pitch"/>
-        </w:rPr>
-        <w:t xml:space="preserve"> /</w:t>
-      </w:r>
-      <w:proofErr w:type="spellStart"/>
-      <w:r>
-        <w:rPr>
-          <w:rFonts w:ascii="Courier 10 Pitch" w:hAnsi="Courier 10 Pitch"/>
-        </w:rPr>
-        <w:t>usr</w:t>
-      </w:r>
-      <w:proofErr w:type="spellEnd"/>
-      <w:r>
-        <w:rPr>
-          <w:rFonts w:ascii="Courier 10 Pitch" w:hAnsi="Courier 10 Pitch"/>
-        </w:rPr>
-        <w:t>/</w:t>
-      </w:r>
-      <w:proofErr w:type="spellStart"/>
-      <w:r>
-        <w:rPr>
-          <w:rFonts w:ascii="Courier 10 Pitch" w:hAnsi="Courier 10 Pitch"/>
-        </w:rPr>
-        <w:t>src</w:t>
-      </w:r>
-      <w:proofErr w:type="spellEnd"/>
-      <w:r>
-        <w:rPr>
-          <w:rFonts w:ascii="Courier 10 Pitch" w:hAnsi="Courier 10 Pitch"/>
-        </w:rPr>
-        <w:br/>
-        <w:t xml:space="preserve"># </w:t>
-      </w:r>
-      <w:proofErr w:type="spellStart"/>
-      <w:r>
-        <w:rPr>
-          <w:rFonts w:ascii="Courier 10 Pitch" w:hAnsi="Courier 10 Pitch"/>
-        </w:rPr>
-        <w:t>mkdir</w:t>
-      </w:r>
-      <w:proofErr w:type="spellEnd"/>
-      <w:r>
-        <w:rPr>
-          <w:rFonts w:ascii="Courier 10 Pitch" w:hAnsi="Courier 10 Pitch"/>
-        </w:rPr>
-        <w:t xml:space="preserve"> /</w:t>
-      </w:r>
-      <w:proofErr w:type="spellStart"/>
-      <w:r>
-        <w:rPr>
-          <w:rFonts w:ascii="Courier 10 Pitch" w:hAnsi="Courier 10 Pitch"/>
-        </w:rPr>
-        <w:t>usr</w:t>
-      </w:r>
-      <w:proofErr w:type="spellEnd"/>
-      <w:r>
-        <w:rPr>
-          <w:rFonts w:ascii="Courier 10 Pitch" w:hAnsi="Courier 10 Pitch"/>
-        </w:rPr>
-        <w:t>/</w:t>
-      </w:r>
-      <w:proofErr w:type="spellStart"/>
-      <w:r>
-        <w:rPr>
-          <w:rFonts w:ascii="Courier 10 Pitch" w:hAnsi="Courier 10 Pitch"/>
-        </w:rPr>
-        <w:t>src</w:t>
-      </w:r>
-      <w:proofErr w:type="spellEnd"/>
-      <w:r>
-        <w:br/>
+        <w:t>Delete of the /usr/src directory contents.</w:t>
+      </w:r>
+    </w:p>
+    <w:p>
+      <w:pPr>
+        <w:pStyle w:val="Geenafstand"/>
+      </w:pPr>
+      <w:r>
+        <w:br/>
+      </w:r>
+      <w:r>
+        <w:rPr>
+          <w:rFonts w:ascii="Courier 10 Pitch" w:hAnsi="Courier 10 Pitch"/>
+        </w:rPr>
+        <w:t># rm -rf /usr/src</w:t>
+      </w:r>
+      <w:r>
+        <w:rPr>
+          <w:rFonts w:ascii="Courier 10 Pitch" w:hAnsi="Courier 10 Pitch"/>
+        </w:rPr>
+        <w:br/>
+        <w:t># mkdir /usr/src</w:t>
       </w:r>
       <w:r>
         <w:br/>
@@ -390,21 +289,7 @@
         <w:rPr>
           <w:rFonts w:ascii="Courier 10 Pitch" w:hAnsi="Courier 10 Pitch"/>
         </w:rPr>
-        <w:t xml:space="preserve"># </w:t>
-      </w:r>
-      <w:proofErr w:type="spellStart"/>
-      <w:r>
-        <w:rPr>
-          <w:rFonts w:ascii="Courier 10 Pitch" w:hAnsi="Courier 10 Pitch"/>
-        </w:rPr>
-        <w:t>freebsd</w:t>
-      </w:r>
-      <w:proofErr w:type="spellEnd"/>
-      <w:r>
-        <w:rPr>
-          <w:rFonts w:ascii="Courier 10 Pitch" w:hAnsi="Courier 10 Pitch"/>
-        </w:rPr>
-        <w:t>-update fetch install</w:t>
+        <w:t># freebsd-update fetch install</w:t>
       </w:r>
       <w:r>
         <w:br/>
@@ -456,21 +341,7 @@
         <w:rPr>
           <w:rFonts w:ascii="Courier 10 Pitch" w:hAnsi="Courier 10 Pitch"/>
         </w:rPr>
-        <w:t xml:space="preserve"># </w:t>
-      </w:r>
-      <w:proofErr w:type="spellStart"/>
-      <w:r>
-        <w:rPr>
-          <w:rFonts w:ascii="Courier 10 Pitch" w:hAnsi="Courier 10 Pitch"/>
-        </w:rPr>
-        <w:t>portsnap</w:t>
-      </w:r>
-      <w:proofErr w:type="spellEnd"/>
-      <w:r>
-        <w:rPr>
-          <w:rFonts w:ascii="Courier 10 Pitch" w:hAnsi="Courier 10 Pitch"/>
-        </w:rPr>
-        <w:t xml:space="preserve"> fetch extract</w:t>
+        <w:t># portsnap fetch extract</w:t>
       </w:r>
     </w:p>
     <w:p>
@@ -508,21 +379,7 @@
         <w:rPr>
           <w:rFonts w:ascii="Courier 10 Pitch" w:hAnsi="Courier 10 Pitch"/>
         </w:rPr>
-        <w:t xml:space="preserve"># </w:t>
-      </w:r>
-      <w:proofErr w:type="spellStart"/>
-      <w:r>
-        <w:rPr>
-          <w:rFonts w:ascii="Courier 10 Pitch" w:hAnsi="Courier 10 Pitch"/>
-        </w:rPr>
-        <w:t>portsnap</w:t>
-      </w:r>
-      <w:proofErr w:type="spellEnd"/>
-      <w:r>
-        <w:rPr>
-          <w:rFonts w:ascii="Courier 10 Pitch" w:hAnsi="Courier 10 Pitch"/>
-        </w:rPr>
-        <w:t xml:space="preserve"> fetch update</w:t>
+        <w:t># portsnap fetch update</w:t>
       </w:r>
     </w:p>
     <w:p>
@@ -560,6 +417,9 @@
         <w:t>Root login is not necessary but really recommend.</w:t>
       </w:r>
       <w:r>
+        <w:t xml:space="preserve"> It’s only the development environment.</w:t>
+      </w:r>
+      <w:r>
         <w:br/>
       </w:r>
     </w:p>
@@ -603,21 +463,7 @@
         <w:rPr>
           <w:rFonts w:ascii="Courier 10 Pitch" w:hAnsi="Courier 10 Pitch"/>
         </w:rPr>
-        <w:t># cd /</w:t>
-      </w:r>
-      <w:proofErr w:type="spellStart"/>
-      <w:r>
-        <w:rPr>
-          <w:rFonts w:ascii="Courier 10 Pitch" w:hAnsi="Courier 10 Pitch"/>
-        </w:rPr>
-        <w:t>usr</w:t>
-      </w:r>
-      <w:proofErr w:type="spellEnd"/>
-      <w:r>
-        <w:rPr>
-          <w:rFonts w:ascii="Courier 10 Pitch" w:hAnsi="Courier 10 Pitch"/>
-        </w:rPr>
-        <w:t>/ports/shells/bash</w:t>
+        <w:t># cd /usr/ports/shells/bash</w:t>
       </w:r>
     </w:p>
     <w:p>
@@ -642,44 +488,8 @@
         <w:rPr>
           <w:rFonts w:ascii="Courier 10 Pitch" w:hAnsi="Courier 10 Pitch"/>
         </w:rPr>
-        <w:t># cd /</w:t>
-      </w:r>
-      <w:proofErr w:type="spellStart"/>
-      <w:r>
-        <w:rPr>
-          <w:rFonts w:ascii="Courier 10 Pitch" w:hAnsi="Courier 10 Pitch"/>
-        </w:rPr>
-        <w:t>usr</w:t>
-      </w:r>
-      <w:proofErr w:type="spellEnd"/>
-      <w:r>
-        <w:rPr>
-          <w:rFonts w:ascii="Courier 10 Pitch" w:hAnsi="Courier 10 Pitch"/>
-        </w:rPr>
-        <w:t>/ports/</w:t>
-      </w:r>
-      <w:proofErr w:type="spellStart"/>
-      <w:r>
-        <w:rPr>
-          <w:rFonts w:ascii="Courier 10 Pitch" w:hAnsi="Courier 10 Pitch"/>
-        </w:rPr>
-        <w:t>sysutils</w:t>
-      </w:r>
-      <w:proofErr w:type="spellEnd"/>
-      <w:r>
-        <w:rPr>
-          <w:rFonts w:ascii="Courier 10 Pitch" w:hAnsi="Courier 10 Pitch"/>
-        </w:rPr>
-        <w:t>/</w:t>
-      </w:r>
-      <w:proofErr w:type="spellStart"/>
-      <w:r>
-        <w:rPr>
-          <w:rFonts w:ascii="Courier 10 Pitch" w:hAnsi="Courier 10 Pitch"/>
-        </w:rPr>
-        <w:t>cdrtools</w:t>
-      </w:r>
-      <w:proofErr w:type="spellEnd"/>
+        <w:t># cd /usr/ports/sysutils/cdrtools</w:t>
+      </w:r>
     </w:p>
     <w:p>
       <w:pPr>
@@ -709,59 +519,8 @@
           <w:sz w:val="22"/>
           <w:szCs w:val="22"/>
         </w:rPr>
-        <w:t>cd /</w:t>
-      </w:r>
-      <w:proofErr w:type="spellStart"/>
-      <w:r>
-        <w:rPr>
-          <w:rStyle w:val="HTML-toetsenbord"/>
-          <w:rFonts w:ascii="Courier 10 Pitch" w:eastAsia="Calibri" w:hAnsi="Courier 10 Pitch"/>
-          <w:sz w:val="22"/>
-          <w:szCs w:val="22"/>
-        </w:rPr>
-        <w:t>usr</w:t>
-      </w:r>
-      <w:proofErr w:type="spellEnd"/>
-      <w:r>
-        <w:rPr>
-          <w:rStyle w:val="HTML-toetsenbord"/>
-          <w:rFonts w:ascii="Courier 10 Pitch" w:eastAsia="Calibri" w:hAnsi="Courier 10 Pitch"/>
-          <w:sz w:val="22"/>
-          <w:szCs w:val="22"/>
-        </w:rPr>
-        <w:t>/ports/ports-</w:t>
-      </w:r>
-      <w:proofErr w:type="spellStart"/>
-      <w:r>
-        <w:rPr>
-          <w:rStyle w:val="HTML-toetsenbord"/>
-          <w:rFonts w:ascii="Courier 10 Pitch" w:eastAsia="Calibri" w:hAnsi="Courier 10 Pitch"/>
-          <w:sz w:val="22"/>
-          <w:szCs w:val="22"/>
-        </w:rPr>
-        <w:t>mgmt</w:t>
-      </w:r>
-      <w:proofErr w:type="spellEnd"/>
-      <w:r>
-        <w:rPr>
-          <w:rStyle w:val="HTML-toetsenbord"/>
-          <w:rFonts w:ascii="Courier 10 Pitch" w:eastAsia="Calibri" w:hAnsi="Courier 10 Pitch"/>
-          <w:sz w:val="22"/>
-          <w:szCs w:val="22"/>
-        </w:rPr>
-        <w:t>/</w:t>
-      </w:r>
-      <w:proofErr w:type="spellStart"/>
-      <w:r>
-        <w:rPr>
-          <w:rStyle w:val="HTML-toetsenbord"/>
-          <w:rFonts w:ascii="Courier 10 Pitch" w:eastAsia="Calibri" w:hAnsi="Courier 10 Pitch"/>
-          <w:sz w:val="22"/>
-          <w:szCs w:val="22"/>
-        </w:rPr>
-        <w:t>portupgrade</w:t>
-      </w:r>
-      <w:proofErr w:type="spellEnd"/>
+        <w:t>cd /usr/ports/ports-mgmt/portupgrade</w:t>
+      </w:r>
     </w:p>
     <w:p>
       <w:pPr>
@@ -782,35 +541,7 @@
         <w:rPr>
           <w:rFonts w:ascii="Courier 10 Pitch" w:hAnsi="Courier 10 Pitch"/>
         </w:rPr>
-        <w:t># cd /</w:t>
-      </w:r>
-      <w:proofErr w:type="spellStart"/>
-      <w:r>
-        <w:rPr>
-          <w:rFonts w:ascii="Courier 10 Pitch" w:hAnsi="Courier 10 Pitch"/>
-        </w:rPr>
-        <w:t>usr</w:t>
-      </w:r>
-      <w:proofErr w:type="spellEnd"/>
-      <w:r>
-        <w:rPr>
-          <w:rFonts w:ascii="Courier 10 Pitch" w:hAnsi="Courier 10 Pitch"/>
-        </w:rPr>
-        <w:t>/ports/</w:t>
-      </w:r>
-      <w:proofErr w:type="spellStart"/>
-      <w:r>
-        <w:rPr>
-          <w:rFonts w:ascii="Courier 10 Pitch" w:hAnsi="Courier 10 Pitch"/>
-        </w:rPr>
-        <w:t>devel</w:t>
-      </w:r>
-      <w:proofErr w:type="spellEnd"/>
-      <w:r>
-        <w:rPr>
-          <w:rFonts w:ascii="Courier 10 Pitch" w:hAnsi="Courier 10 Pitch"/>
-        </w:rPr>
-        <w:t>/subversion</w:t>
+        <w:t># cd /usr/ports/devel/subversion</w:t>
       </w:r>
     </w:p>
     <w:p>
@@ -823,11 +554,6 @@
         </w:rPr>
         <w:t xml:space="preserve">   make install clean</w:t>
       </w:r>
-    </w:p>
-    <w:p>
-      <w:pPr>
-        <w:pStyle w:val="Geenafstand"/>
-      </w:pPr>
     </w:p>
     <w:p>
       <w:pPr>
@@ -838,6 +564,7 @@
           <w:b/>
           <w:u w:val="single"/>
         </w:rPr>
+        <w:lastRenderedPageBreak/>
         <w:t>3.1.</w:t>
       </w:r>
       <w:r>
@@ -891,35 +618,7 @@
         <w:rPr>
           <w:rFonts w:ascii="Courier 10 Pitch" w:hAnsi="Courier 10 Pitch"/>
         </w:rPr>
-        <w:t xml:space="preserve"># </w:t>
-      </w:r>
-      <w:proofErr w:type="spellStart"/>
-      <w:r>
-        <w:rPr>
-          <w:rFonts w:ascii="Courier 10 Pitch" w:hAnsi="Courier 10 Pitch"/>
-        </w:rPr>
-        <w:t>mkdir</w:t>
-      </w:r>
-      <w:proofErr w:type="spellEnd"/>
-      <w:r>
-        <w:rPr>
-          <w:rFonts w:ascii="Courier 10 Pitch" w:hAnsi="Courier 10 Pitch"/>
-        </w:rPr>
-        <w:t xml:space="preserve"> /</w:t>
-      </w:r>
-      <w:proofErr w:type="spellStart"/>
-      <w:r>
-        <w:rPr>
-          <w:rFonts w:ascii="Courier 10 Pitch" w:hAnsi="Courier 10 Pitch"/>
-        </w:rPr>
-        <w:t>usr</w:t>
-      </w:r>
-      <w:proofErr w:type="spellEnd"/>
-      <w:r>
-        <w:rPr>
-          <w:rFonts w:ascii="Courier 10 Pitch" w:hAnsi="Courier 10 Pitch"/>
-        </w:rPr>
-        <w:t>/local/nas4free</w:t>
+        <w:t># mkdir /usr/local/nas4free</w:t>
       </w:r>
       <w:r>
         <w:br/>
@@ -961,21 +660,7 @@
         <w:rPr>
           <w:rFonts w:ascii="Courier 10 Pitch" w:hAnsi="Courier 10 Pitch"/>
         </w:rPr>
-        <w:t># cd /</w:t>
-      </w:r>
-      <w:proofErr w:type="spellStart"/>
-      <w:r>
-        <w:rPr>
-          <w:rFonts w:ascii="Courier 10 Pitch" w:hAnsi="Courier 10 Pitch"/>
-        </w:rPr>
-        <w:t>usr</w:t>
-      </w:r>
-      <w:proofErr w:type="spellEnd"/>
-      <w:r>
-        <w:rPr>
-          <w:rFonts w:ascii="Courier 10 Pitch" w:hAnsi="Courier 10 Pitch"/>
-        </w:rPr>
-        <w:t>/local/nas4free</w:t>
+        <w:t># cd /usr/local/nas4free</w:t>
       </w:r>
     </w:p>
     <w:p>
@@ -988,7 +673,6 @@
         </w:rPr>
         <w:t xml:space="preserve"># </w:t>
       </w:r>
-      <w:proofErr w:type="spellStart"/>
       <w:r>
         <w:rPr>
           <w:rStyle w:val="HTMLCode"/>
@@ -996,9 +680,8 @@
           <w:sz w:val="22"/>
           <w:szCs w:val="22"/>
         </w:rPr>
-        <w:t>svn</w:t>
-      </w:r>
-      <w:proofErr w:type="spellEnd"/>
+        <w:t>svn co http://svn.c</w:t>
+      </w:r>
       <w:r>
         <w:rPr>
           <w:rStyle w:val="HTMLCode"/>
@@ -1006,9 +689,8 @@
           <w:sz w:val="22"/>
           <w:szCs w:val="22"/>
         </w:rPr>
-        <w:t xml:space="preserve"> co http://svn.code.sf.net/p/nas4free/code/trunk </w:t>
-      </w:r>
-      <w:proofErr w:type="spellStart"/>
+        <w:t>ode.sf.net/p/nas4free/code/branches/10.3.0.3/</w:t>
+      </w:r>
       <w:r>
         <w:rPr>
           <w:rStyle w:val="HTMLCode"/>
@@ -1016,9 +698,8 @@
           <w:sz w:val="22"/>
           <w:szCs w:val="22"/>
         </w:rPr>
-        <w:t>svn</w:t>
-      </w:r>
-      <w:proofErr w:type="spellEnd"/>
+        <w:t xml:space="preserve"> svn</w:t>
+      </w:r>
     </w:p>
     <w:p>
       <w:pPr>
@@ -1049,7 +730,7 @@
         </w:rPr>
         <w:t xml:space="preserve">ree developers use: </w:t>
       </w:r>
-      <w:hyperlink r:id="rId7">
+      <w:hyperlink r:id="rId6">
         <w:r>
           <w:rPr>
             <w:rStyle w:val="InternetLink"/>
@@ -1077,29 +758,7 @@
           <w:sz w:val="22"/>
           <w:szCs w:val="22"/>
         </w:rPr>
-        <w:t xml:space="preserve"> to upload code to </w:t>
-      </w:r>
-      <w:proofErr w:type="spellStart"/>
-      <w:r>
-        <w:rPr>
-          <w:rStyle w:val="HTMLCode"/>
-          <w:rFonts w:eastAsia="Calibri" w:cs="Times New Roman"/>
-          <w:b/>
-          <w:sz w:val="22"/>
-          <w:szCs w:val="22"/>
-        </w:rPr>
-        <w:t>svn</w:t>
-      </w:r>
-      <w:proofErr w:type="spellEnd"/>
-      <w:r>
-        <w:rPr>
-          <w:rStyle w:val="HTMLCode"/>
-          <w:rFonts w:eastAsia="Calibri" w:cs="Times New Roman"/>
-          <w:b/>
-          <w:sz w:val="22"/>
-          <w:szCs w:val="22"/>
-        </w:rPr>
-        <w:t>)</w:t>
+        <w:t xml:space="preserve"> to upload code to svn)</w:t>
       </w:r>
     </w:p>
     <w:p>
@@ -1142,35 +801,7 @@
         <w:rPr>
           <w:rFonts w:ascii="Courier 10 Pitch" w:hAnsi="Courier 10 Pitch"/>
         </w:rPr>
-        <w:t># cd /</w:t>
-      </w:r>
-      <w:proofErr w:type="spellStart"/>
-      <w:r>
-        <w:rPr>
-          <w:rFonts w:ascii="Courier 10 Pitch" w:hAnsi="Courier 10 Pitch"/>
-        </w:rPr>
-        <w:t>usr</w:t>
-      </w:r>
-      <w:proofErr w:type="spellEnd"/>
-      <w:r>
-        <w:rPr>
-          <w:rFonts w:ascii="Courier 10 Pitch" w:hAnsi="Courier 10 Pitch"/>
-        </w:rPr>
-        <w:t>/local/nas4free/</w:t>
-      </w:r>
-      <w:proofErr w:type="spellStart"/>
-      <w:r>
-        <w:rPr>
-          <w:rFonts w:ascii="Courier 10 Pitch" w:hAnsi="Courier 10 Pitch"/>
-        </w:rPr>
-        <w:t>svn</w:t>
-      </w:r>
-      <w:proofErr w:type="spellEnd"/>
-      <w:r>
-        <w:rPr>
-          <w:rFonts w:ascii="Courier 10 Pitch" w:hAnsi="Courier 10 Pitch"/>
-        </w:rPr>
-        <w:t>/build</w:t>
+        <w:t># cd /usr/local/nas4free/svn/build</w:t>
       </w:r>
       <w:r>
         <w:rPr>
@@ -1234,6 +865,7 @@
         <w:rPr>
           <w:rFonts w:ascii="Courier 10 Pitch" w:hAnsi="Courier 10 Pitch"/>
         </w:rPr>
+        <w:lastRenderedPageBreak/>
         <w:t>--------------------------</w:t>
       </w:r>
     </w:p>
@@ -1334,105 +966,61 @@
         <w:rPr>
           <w:rFonts w:ascii="Courier 10 Pitch" w:hAnsi="Courier 10 Pitch"/>
         </w:rPr>
-        <w:t>10 - Create '</w:t>
-      </w:r>
-      <w:proofErr w:type="spellStart"/>
-      <w:r>
-        <w:rPr>
-          <w:rFonts w:ascii="Courier 10 Pitch" w:hAnsi="Courier 10 Pitch"/>
-        </w:rPr>
-        <w:t>Embedded.img.xz</w:t>
-      </w:r>
-      <w:proofErr w:type="spellEnd"/>
-      <w:r>
-        <w:rPr>
-          <w:rFonts w:ascii="Courier 10 Pitch" w:hAnsi="Courier 10 Pitch"/>
-        </w:rPr>
-        <w:t>' File. (Firmware Update for Embedded Systems)</w:t>
-      </w:r>
-    </w:p>
-    <w:p>
-      <w:pPr>
-        <w:pStyle w:val="Geenafstand"/>
-        <w:rPr>
-          <w:rFonts w:ascii="Courier 10 Pitch" w:hAnsi="Courier 10 Pitch"/>
-        </w:rPr>
-      </w:pPr>
-      <w:r>
-        <w:rPr>
-          <w:rFonts w:ascii="Courier 10 Pitch" w:hAnsi="Courier 10 Pitch"/>
-        </w:rPr>
-        <w:t>11 - Create 'LiveUSB.img.gz' File. (</w:t>
-      </w:r>
-      <w:proofErr w:type="spellStart"/>
-      <w:r>
-        <w:rPr>
-          <w:rFonts w:ascii="Courier 10 Pitch" w:hAnsi="Courier 10 Pitch"/>
-        </w:rPr>
-        <w:t>Rawrite</w:t>
-      </w:r>
-      <w:proofErr w:type="spellEnd"/>
-      <w:r>
-        <w:rPr>
-          <w:rFonts w:ascii="Courier 10 Pitch" w:hAnsi="Courier 10 Pitch"/>
-        </w:rPr>
-        <w:t xml:space="preserve"> to USB Key)</w:t>
-      </w:r>
-    </w:p>
-    <w:p>
-      <w:pPr>
-        <w:pStyle w:val="Geenafstand"/>
-        <w:rPr>
-          <w:rFonts w:ascii="Courier 10 Pitch" w:hAnsi="Courier 10 Pitch"/>
-        </w:rPr>
-      </w:pPr>
-      <w:r>
-        <w:rPr>
-          <w:rFonts w:ascii="Courier 10 Pitch" w:hAnsi="Courier 10 Pitch"/>
-        </w:rPr>
-        <w:t>12 - Create '</w:t>
-      </w:r>
-      <w:proofErr w:type="spellStart"/>
-      <w:r>
-        <w:rPr>
-          <w:rFonts w:ascii="Courier 10 Pitch" w:hAnsi="Courier 10 Pitch"/>
-        </w:rPr>
-        <w:t>LiveCD</w:t>
-      </w:r>
-      <w:proofErr w:type="spellEnd"/>
-      <w:r>
-        <w:rPr>
-          <w:rFonts w:ascii="Courier 10 Pitch" w:hAnsi="Courier 10 Pitch"/>
-        </w:rPr>
-        <w:t>' (ISO) File.</w:t>
-      </w:r>
-    </w:p>
-    <w:p>
-      <w:pPr>
-        <w:pStyle w:val="Geenafstand"/>
-        <w:rPr>
-          <w:rFonts w:ascii="Courier 10 Pitch" w:hAnsi="Courier 10 Pitch"/>
-        </w:rPr>
-      </w:pPr>
-      <w:r>
-        <w:rPr>
-          <w:rFonts w:ascii="Courier 10 Pitch" w:hAnsi="Courier 10 Pitch"/>
-        </w:rPr>
-        <w:t>13 - Create '</w:t>
-      </w:r>
-      <w:proofErr w:type="spellStart"/>
-      <w:r>
-        <w:rPr>
-          <w:rFonts w:ascii="Courier 10 Pitch" w:hAnsi="Courier 10 Pitch"/>
-        </w:rPr>
-        <w:t>LiveCD</w:t>
-      </w:r>
-      <w:proofErr w:type="spellEnd"/>
-      <w:r>
-        <w:rPr>
-          <w:rFonts w:ascii="Courier 10 Pitch" w:hAnsi="Courier 10 Pitch"/>
-        </w:rPr>
-        <w:t>-Tin' (ISO) without 'Embedded' File.</w:t>
+        <w:t>10 - Create 'Embedded.img.xz' File. (Firm</w:t>
+      </w:r>
+      <w:r>
+        <w:rPr>
+          <w:rFonts w:ascii="Courier 10 Pitch" w:hAnsi="Courier 10 Pitch"/>
+        </w:rPr>
+        <w:t>ware Update</w:t>
+      </w:r>
+      <w:r>
+        <w:rPr>
+          <w:rFonts w:ascii="Courier 10 Pitch" w:hAnsi="Courier 10 Pitch"/>
+        </w:rPr>
+        <w:t>)</w:t>
+      </w:r>
+    </w:p>
+    <w:p>
+      <w:pPr>
+        <w:pStyle w:val="Geenafstand"/>
+        <w:rPr>
+          <w:rFonts w:ascii="Courier 10 Pitch" w:hAnsi="Courier 10 Pitch"/>
+        </w:rPr>
+      </w:pPr>
+      <w:r>
+        <w:rPr>
+          <w:rFonts w:ascii="Courier 10 Pitch" w:hAnsi="Courier 10 Pitch"/>
+        </w:rPr>
+        <w:t>11 - Create 'LiveUSB.img.gz' File. (Rawrite to USB Key)</w:t>
+      </w:r>
+    </w:p>
+    <w:p>
+      <w:pPr>
+        <w:pStyle w:val="Geenafstand"/>
+        <w:rPr>
+          <w:rFonts w:ascii="Courier 10 Pitch" w:hAnsi="Courier 10 Pitch"/>
+        </w:rPr>
+      </w:pPr>
+      <w:r>
+        <w:rPr>
+          <w:rFonts w:ascii="Courier 10 Pitch" w:hAnsi="Courier 10 Pitch"/>
+        </w:rPr>
+        <w:t>12 - Create 'LiveCD' (ISO) File.</w:t>
+      </w:r>
+    </w:p>
+    <w:p>
+      <w:pPr>
+        <w:pStyle w:val="Geenafstand"/>
+        <w:rPr>
+          <w:rFonts w:ascii="Courier 10 Pitch" w:hAnsi="Courier 10 Pitch"/>
+        </w:rPr>
+      </w:pPr>
+      <w:r>
+        <w:rPr>
+          <w:rFonts w:ascii="Courier 10 Pitch" w:hAnsi="Courier 10 Pitch"/>
+        </w:rPr>
+        <w:t>13 - Create 'LiveCD-Tin' (ISO) without 'Embedded' File.</w:t>
       </w:r>
     </w:p>
     <w:p>
@@ -1559,21 +1147,21 @@
         <w:rPr>
           <w:rFonts w:ascii="Courier 10 Pitch" w:hAnsi="Courier 10 Pitch"/>
         </w:rPr>
+        <w:t>------------------------------------------</w:t>
+      </w:r>
+    </w:p>
+    <w:p>
+      <w:pPr>
+        <w:pStyle w:val="Geenafstand"/>
+        <w:rPr>
+          <w:rFonts w:ascii="Courier 10 Pitch" w:hAnsi="Courier 10 Pitch"/>
+        </w:rPr>
+      </w:pPr>
+      <w:r>
+        <w:rPr>
+          <w:rFonts w:ascii="Courier 10 Pitch" w:hAnsi="Courier 10 Pitch"/>
+        </w:rPr>
         <w:lastRenderedPageBreak/>
-        <w:t>------------------------------------------</w:t>
-      </w:r>
-    </w:p>
-    <w:p>
-      <w:pPr>
-        <w:pStyle w:val="Geenafstand"/>
-        <w:rPr>
-          <w:rFonts w:ascii="Courier 10 Pitch" w:hAnsi="Courier 10 Pitch"/>
-        </w:rPr>
-      </w:pPr>
-      <w:r>
-        <w:rPr>
-          <w:rFonts w:ascii="Courier 10 Pitch" w:hAnsi="Courier 10 Pitch"/>
-        </w:rPr>
         <w:t>Compile NAS4FREE from Scratch</w:t>
       </w:r>
     </w:p>
@@ -1652,21 +1240,7 @@
         <w:rPr>
           <w:rFonts w:ascii="Courier 10 Pitch" w:hAnsi="Courier 10 Pitch"/>
         </w:rPr>
-        <w:t xml:space="preserve">2 - Create </w:t>
-      </w:r>
-      <w:proofErr w:type="spellStart"/>
-      <w:r>
-        <w:rPr>
-          <w:rFonts w:ascii="Courier 10 Pitch" w:hAnsi="Courier 10 Pitch"/>
-        </w:rPr>
-        <w:t>Filesystem</w:t>
-      </w:r>
-      <w:proofErr w:type="spellEnd"/>
-      <w:r>
-        <w:rPr>
-          <w:rFonts w:ascii="Courier 10 Pitch" w:hAnsi="Courier 10 Pitch"/>
-        </w:rPr>
-        <w:t xml:space="preserve"> Structure.</w:t>
+        <w:t>2 - Create Filesystem Structure.</w:t>
       </w:r>
     </w:p>
     <w:p>
@@ -1708,49 +1282,105 @@
         <w:rPr>
           <w:rFonts w:ascii="Courier 10 Pitch" w:hAnsi="Courier 10 Pitch"/>
         </w:rPr>
-        <w:t>5 - Build Ports.</w:t>
-      </w:r>
-    </w:p>
-    <w:p>
-      <w:pPr>
-        <w:pStyle w:val="Geenafstand"/>
-        <w:rPr>
-          <w:rFonts w:ascii="Courier 10 Pitch" w:hAnsi="Courier 10 Pitch"/>
-        </w:rPr>
-      </w:pPr>
-      <w:r>
-        <w:rPr>
-          <w:rFonts w:ascii="Courier 10 Pitch" w:hAnsi="Courier 10 Pitch"/>
-        </w:rPr>
-        <w:t>6 - Build Bootloader.</w:t>
-      </w:r>
-    </w:p>
-    <w:p>
-      <w:pPr>
-        <w:pStyle w:val="Geenafstand"/>
-        <w:rPr>
-          <w:rFonts w:ascii="Courier 10 Pitch" w:hAnsi="Courier 10 Pitch"/>
-        </w:rPr>
-      </w:pPr>
-      <w:r>
-        <w:rPr>
-          <w:rFonts w:ascii="Courier 10 Pitch" w:hAnsi="Courier 10 Pitch"/>
-        </w:rPr>
-        <w:t>7 - Add Necessary Libraries.</w:t>
-      </w:r>
-    </w:p>
-    <w:p>
-      <w:pPr>
-        <w:pStyle w:val="Geenafstand"/>
-        <w:rPr>
-          <w:rFonts w:ascii="Courier 10 Pitch" w:hAnsi="Courier 10 Pitch"/>
-        </w:rPr>
-      </w:pPr>
-      <w:r>
-        <w:rPr>
-          <w:rFonts w:ascii="Courier 10 Pitch" w:hAnsi="Courier 10 Pitch"/>
-        </w:rPr>
-        <w:t>8 - Modify File Permissions.</w:t>
+        <w:t xml:space="preserve">5 </w:t>
+      </w:r>
+      <w:r>
+        <w:rPr>
+          <w:rFonts w:ascii="Courier 10 Pitch" w:hAnsi="Courier 10 Pitch"/>
+        </w:rPr>
+        <w:t xml:space="preserve">- </w:t>
+      </w:r>
+      <w:r>
+        <w:rPr>
+          <w:rFonts w:ascii="Courier 10 Pitch" w:hAnsi="Courier 10 Pitch"/>
+        </w:rPr>
+        <w:t>Copy Files/Ports to their locations</w:t>
+      </w:r>
+      <w:r>
+        <w:rPr>
+          <w:rFonts w:ascii="Courier 10 Pitch" w:hAnsi="Courier 10 Pitch"/>
+        </w:rPr>
+        <w:t>.</w:t>
+      </w:r>
+    </w:p>
+    <w:p>
+      <w:pPr>
+        <w:pStyle w:val="Geenafstand"/>
+        <w:rPr>
+          <w:rFonts w:ascii="Courier 10 Pitch" w:hAnsi="Courier 10 Pitch"/>
+        </w:rPr>
+      </w:pPr>
+      <w:r>
+        <w:rPr>
+          <w:rFonts w:ascii="Courier 10 Pitch" w:hAnsi="Courier 10 Pitch"/>
+        </w:rPr>
+        <w:t>6</w:t>
+      </w:r>
+      <w:r>
+        <w:rPr>
+          <w:rFonts w:ascii="Courier 10 Pitch" w:hAnsi="Courier 10 Pitch"/>
+        </w:rPr>
+        <w:t xml:space="preserve"> - Build Ports.</w:t>
+      </w:r>
+    </w:p>
+    <w:p>
+      <w:pPr>
+        <w:pStyle w:val="Geenafstand"/>
+        <w:rPr>
+          <w:rFonts w:ascii="Courier 10 Pitch" w:hAnsi="Courier 10 Pitch"/>
+        </w:rPr>
+      </w:pPr>
+      <w:r>
+        <w:rPr>
+          <w:rFonts w:ascii="Courier 10 Pitch" w:hAnsi="Courier 10 Pitch"/>
+        </w:rPr>
+        <w:t>7</w:t>
+      </w:r>
+      <w:r>
+        <w:rPr>
+          <w:rFonts w:ascii="Courier 10 Pitch" w:hAnsi="Courier 10 Pitch"/>
+        </w:rPr>
+        <w:t xml:space="preserve"> - Build Bootloader.</w:t>
+      </w:r>
+    </w:p>
+    <w:p>
+      <w:pPr>
+        <w:pStyle w:val="Geenafstand"/>
+        <w:rPr>
+          <w:rFonts w:ascii="Courier 10 Pitch" w:hAnsi="Courier 10 Pitch"/>
+        </w:rPr>
+      </w:pPr>
+      <w:r>
+        <w:rPr>
+          <w:rFonts w:ascii="Courier 10 Pitch" w:hAnsi="Courier 10 Pitch"/>
+        </w:rPr>
+        <w:t>8</w:t>
+      </w:r>
+      <w:r>
+        <w:rPr>
+          <w:rFonts w:ascii="Courier 10 Pitch" w:hAnsi="Courier 10 Pitch"/>
+        </w:rPr>
+        <w:t xml:space="preserve"> - Add Necessary Libraries.</w:t>
+      </w:r>
+    </w:p>
+    <w:p>
+      <w:pPr>
+        <w:pStyle w:val="Geenafstand"/>
+        <w:rPr>
+          <w:rFonts w:ascii="Courier 10 Pitch" w:hAnsi="Courier 10 Pitch"/>
+        </w:rPr>
+      </w:pPr>
+      <w:r>
+        <w:rPr>
+          <w:rFonts w:ascii="Courier 10 Pitch" w:hAnsi="Courier 10 Pitch"/>
+        </w:rPr>
+        <w:t>9</w:t>
+      </w:r>
+      <w:r>
+        <w:rPr>
+          <w:rFonts w:ascii="Courier 10 Pitch" w:hAnsi="Courier 10 Pitch"/>
+        </w:rPr>
+        <w:t xml:space="preserve"> - Modify File Permissions.</w:t>
       </w:r>
     </w:p>
     <w:p>
@@ -1803,15 +1433,7 @@
       </w:r>
       <w:r>
         <w:br/>
-        <w:t xml:space="preserve">· READ the README files in the various </w:t>
-      </w:r>
-      <w:proofErr w:type="spellStart"/>
-      <w:r>
-        <w:t>svn</w:t>
-      </w:r>
-      <w:proofErr w:type="spellEnd"/>
-      <w:r>
-        <w:t>/build directories</w:t>
+        <w:t>· READ the README files in the various svn/build directories</w:t>
       </w:r>
     </w:p>
     <w:p>
@@ -1841,30 +1463,8 @@
         <w:rPr>
           <w:rFonts w:ascii="Courier 10 Pitch" w:hAnsi="Courier 10 Pitch"/>
         </w:rPr>
-        <w:t>/</w:t>
-      </w:r>
-      <w:proofErr w:type="spellStart"/>
-      <w:r>
-        <w:rPr>
-          <w:rFonts w:ascii="Courier 10 Pitch" w:hAnsi="Courier 10 Pitch"/>
-        </w:rPr>
-        <w:t>usr</w:t>
-      </w:r>
-      <w:proofErr w:type="spellEnd"/>
-      <w:r>
-        <w:rPr>
-          <w:rFonts w:ascii="Courier 10 Pitch" w:hAnsi="Courier 10 Pitch"/>
-        </w:rPr>
-        <w:t>/ports/</w:t>
-      </w:r>
-      <w:proofErr w:type="spellStart"/>
-      <w:r>
-        <w:rPr>
-          <w:rFonts w:ascii="Courier 10 Pitch" w:hAnsi="Courier 10 Pitch"/>
-        </w:rPr>
-        <w:t>distfiles</w:t>
-      </w:r>
-      <w:proofErr w:type="spellEnd"/>
+        <w:t>/usr/ports/distfiles</w:t>
+      </w:r>
       <w:r>
         <w:t xml:space="preserve">". </w:t>
       </w:r>
@@ -1927,59 +1527,15 @@
     <w:p>
       <w:pPr>
         <w:pStyle w:val="Geenafstand"/>
-      </w:pPr>
-    </w:p>
-    <w:p>
-      <w:pPr>
-        <w:pStyle w:val="Geenafstand"/>
-      </w:pPr>
-    </w:p>
-    <w:p>
-      <w:pPr>
-        <w:pStyle w:val="Geenafstand"/>
-      </w:pPr>
-    </w:p>
-    <w:p>
-      <w:pPr>
-        <w:pStyle w:val="Geenafstand"/>
-      </w:pPr>
-    </w:p>
-    <w:p>
-      <w:pPr>
-        <w:pStyle w:val="Geenafstand"/>
-      </w:pPr>
-    </w:p>
-    <w:p>
-      <w:pPr>
-        <w:pStyle w:val="Geenafstand"/>
-      </w:pPr>
-    </w:p>
-    <w:p>
-      <w:pPr>
-        <w:pStyle w:val="Geenafstand"/>
-        <w:rPr>
-          <w:rFonts w:ascii="Courier 10 Pitch" w:hAnsi="Courier 10 Pitch"/>
-        </w:rPr>
-      </w:pPr>
-      <w:r>
-        <w:rPr>
-          <w:rFonts w:ascii="Courier 10 Pitch" w:hAnsi="Courier 10 Pitch"/>
-        </w:rPr>
-        <w:t>10 - Create '</w:t>
-      </w:r>
-      <w:proofErr w:type="spellStart"/>
-      <w:r>
-        <w:rPr>
-          <w:rFonts w:ascii="Courier 10 Pitch" w:hAnsi="Courier 10 Pitch"/>
-        </w:rPr>
-        <w:t>Embedded.img.xz</w:t>
-      </w:r>
-      <w:proofErr w:type="spellEnd"/>
-      <w:r>
-        <w:rPr>
-          <w:rFonts w:ascii="Courier 10 Pitch" w:hAnsi="Courier 10 Pitch"/>
-        </w:rPr>
-        <w:t>' File. (Firmware Update for Embedded Systems)</w:t>
+        <w:rPr>
+          <w:rFonts w:ascii="Courier 10 Pitch" w:hAnsi="Courier 10 Pitch"/>
+        </w:rPr>
+      </w:pPr>
+      <w:r>
+        <w:rPr>
+          <w:rFonts w:ascii="Courier 10 Pitch" w:hAnsi="Courier 10 Pitch"/>
+        </w:rPr>
+        <w:t>10 - Create 'Embedded.img.xz' File. (Firmware Update)</w:t>
       </w:r>
     </w:p>
     <w:p>
@@ -1997,76 +1553,30 @@
       <w:pPr>
         <w:pStyle w:val="Geenafstand"/>
       </w:pPr>
-    </w:p>
-    <w:p>
-      <w:pPr>
-        <w:pStyle w:val="Geenafstand"/>
-      </w:pPr>
-      <w:r>
-        <w:rPr>
-          <w:rFonts w:ascii="Courier 10 Pitch" w:hAnsi="Courier 10 Pitch"/>
-        </w:rPr>
-        <w:t>11 - Create 'LiveUSB.img.gz' File. (</w:t>
-      </w:r>
-      <w:proofErr w:type="spellStart"/>
-      <w:r>
-        <w:rPr>
-          <w:rFonts w:ascii="Courier 10 Pitch" w:hAnsi="Courier 10 Pitch"/>
-        </w:rPr>
-        <w:t>Rawrite</w:t>
-      </w:r>
-      <w:proofErr w:type="spellEnd"/>
-      <w:r>
-        <w:rPr>
-          <w:rFonts w:ascii="Courier 10 Pitch" w:hAnsi="Courier 10 Pitch"/>
-        </w:rPr>
-        <w:t xml:space="preserve"> to USB Key)</w:t>
-      </w:r>
-    </w:p>
-    <w:p>
-      <w:pPr>
-        <w:pStyle w:val="Geenafstand"/>
-      </w:pPr>
-      <w:r>
-        <w:t xml:space="preserve">(This will create the </w:t>
-      </w:r>
-      <w:proofErr w:type="spellStart"/>
-      <w:r>
-        <w:t>LiveUSB</w:t>
-      </w:r>
-      <w:proofErr w:type="spellEnd"/>
-      <w:r>
-        <w:t xml:space="preserve"> file and embedded file)</w:t>
-      </w:r>
-    </w:p>
-    <w:p>
-      <w:pPr>
-        <w:pStyle w:val="Geenafstand"/>
-      </w:pPr>
-    </w:p>
-    <w:p>
-      <w:pPr>
-        <w:pStyle w:val="Geenafstand"/>
-      </w:pPr>
-      <w:r>
-        <w:rPr>
-          <w:rFonts w:ascii="Courier 10 Pitch" w:hAnsi="Courier 10 Pitch"/>
-        </w:rPr>
-        <w:t>12 - Create '</w:t>
-      </w:r>
-      <w:proofErr w:type="spellStart"/>
-      <w:r>
-        <w:rPr>
-          <w:rFonts w:ascii="Courier 10 Pitch" w:hAnsi="Courier 10 Pitch"/>
-        </w:rPr>
-        <w:t>LiveCD</w:t>
-      </w:r>
-      <w:proofErr w:type="spellEnd"/>
-      <w:r>
-        <w:rPr>
-          <w:rFonts w:ascii="Courier 10 Pitch" w:hAnsi="Courier 10 Pitch"/>
-        </w:rPr>
-        <w:t>' (ISO) File.</w:t>
+      <w:r>
+        <w:rPr>
+          <w:rFonts w:ascii="Courier 10 Pitch" w:hAnsi="Courier 10 Pitch"/>
+        </w:rPr>
+        <w:t>11 - Create 'LiveUSB.img.gz' File. (Rawrite to USB Key)</w:t>
+      </w:r>
+    </w:p>
+    <w:p>
+      <w:pPr>
+        <w:pStyle w:val="Geenafstand"/>
+      </w:pPr>
+      <w:r>
+        <w:t>(This will create the LiveUSB file and embedded file)</w:t>
+      </w:r>
+    </w:p>
+    <w:p>
+      <w:pPr>
+        <w:pStyle w:val="Geenafstand"/>
+      </w:pPr>
+      <w:r>
+        <w:rPr>
+          <w:rFonts w:ascii="Courier 10 Pitch" w:hAnsi="Courier 10 Pitch"/>
+        </w:rPr>
+        <w:t>12 - Create 'LiveCD' (ISO) File.</w:t>
       </w:r>
       <w:r>
         <w:t xml:space="preserve"> </w:t>
@@ -2077,21 +1587,8 @@
         <w:pStyle w:val="Geenafstand"/>
       </w:pPr>
       <w:r>
-        <w:t xml:space="preserve">(This will create </w:t>
-      </w:r>
-      <w:proofErr w:type="spellStart"/>
-      <w:r>
-        <w:t>theLiveCD</w:t>
-      </w:r>
-      <w:proofErr w:type="spellEnd"/>
-      <w:r>
-        <w:t xml:space="preserve"> and embedded upgrade file with the checksum files)</w:t>
-      </w:r>
-    </w:p>
-    <w:p>
-      <w:pPr>
-        <w:pStyle w:val="Geenafstand"/>
-      </w:pPr>
+        <w:t>(This will create theLiveCD and embedded upgrade file with the checksum files)</w:t>
+      </w:r>
     </w:p>
     <w:p>
       <w:pPr>
@@ -2113,21 +1610,7 @@
         <w:rPr>
           <w:u w:val="single"/>
         </w:rPr>
-        <w:t xml:space="preserve"> Making a updated translation template for </w:t>
-      </w:r>
-      <w:proofErr w:type="spellStart"/>
-      <w:r>
-        <w:rPr>
-          <w:u w:val="single"/>
-        </w:rPr>
-        <w:t>launchpad</w:t>
-      </w:r>
-      <w:proofErr w:type="spellEnd"/>
-      <w:r>
-        <w:rPr>
-          <w:u w:val="single"/>
-        </w:rPr>
-        <w:t>.</w:t>
+        <w:t xml:space="preserve"> Making a updated translation template for launchpad.</w:t>
       </w:r>
     </w:p>
     <w:p>
@@ -2143,39 +1626,15 @@
         <w:pStyle w:val="Geenafstand"/>
       </w:pPr>
       <w:r>
-        <w:t xml:space="preserve">NAS4Free makes use of </w:t>
-      </w:r>
-      <w:proofErr w:type="spellStart"/>
-      <w:r>
-        <w:t>translation.po</w:t>
-      </w:r>
-      <w:proofErr w:type="spellEnd"/>
-      <w:r>
-        <w:t xml:space="preserve"> files to display the </w:t>
-      </w:r>
-      <w:proofErr w:type="spellStart"/>
-      <w:r>
-        <w:t>WebGUI</w:t>
-      </w:r>
-      <w:proofErr w:type="spellEnd"/>
-      <w:r>
-        <w:t xml:space="preserve"> in another language than English.</w:t>
-      </w:r>
-    </w:p>
-    <w:p>
-      <w:pPr>
-        <w:pStyle w:val="Geenafstand"/>
-      </w:pPr>
-      <w:r>
-        <w:t xml:space="preserve">Only the nas4free.pot has to be uploaded as we only download the </w:t>
-      </w:r>
-      <w:proofErr w:type="spellStart"/>
-      <w:r>
-        <w:t>translations.po</w:t>
-      </w:r>
-      <w:proofErr w:type="spellEnd"/>
-      <w:r>
-        <w:t xml:space="preserve"> online.</w:t>
+        <w:t>NAS4Free makes use of translation.po files to display the WebGUI in another language than English.</w:t>
+      </w:r>
+    </w:p>
+    <w:p>
+      <w:pPr>
+        <w:pStyle w:val="Geenafstand"/>
+      </w:pPr>
+      <w:r>
+        <w:t>Only the nas4free.pot has to be uploaded as we only download the translations.po online.</w:t>
       </w:r>
     </w:p>
     <w:p>
@@ -2204,35 +1663,7 @@
         <w:rPr>
           <w:rFonts w:ascii="Courier 10 Pitch" w:hAnsi="Courier 10 Pitch"/>
         </w:rPr>
-        <w:t># cd /</w:t>
-      </w:r>
-      <w:proofErr w:type="spellStart"/>
-      <w:r>
-        <w:rPr>
-          <w:rFonts w:ascii="Courier 10 Pitch" w:hAnsi="Courier 10 Pitch"/>
-        </w:rPr>
-        <w:t>usr</w:t>
-      </w:r>
-      <w:proofErr w:type="spellEnd"/>
-      <w:r>
-        <w:rPr>
-          <w:rFonts w:ascii="Courier 10 Pitch" w:hAnsi="Courier 10 Pitch"/>
-        </w:rPr>
-        <w:t>/local/nas4free/</w:t>
-      </w:r>
-      <w:proofErr w:type="spellStart"/>
-      <w:r>
-        <w:rPr>
-          <w:rFonts w:ascii="Courier 10 Pitch" w:hAnsi="Courier 10 Pitch"/>
-        </w:rPr>
-        <w:t>svn</w:t>
-      </w:r>
-      <w:proofErr w:type="spellEnd"/>
-      <w:r>
-        <w:rPr>
-          <w:rFonts w:ascii="Courier 10 Pitch" w:hAnsi="Courier 10 Pitch"/>
-        </w:rPr>
-        <w:t>/build</w:t>
+        <w:t># cd /usr/local/nas4free/svn/build</w:t>
       </w:r>
     </w:p>
     <w:p>
@@ -2256,206 +1687,8 @@
         <w:pStyle w:val="Geenafstand"/>
       </w:pPr>
       <w:r>
-        <w:t xml:space="preserve">Hint: Now you are able to locally update a </w:t>
-      </w:r>
-      <w:proofErr w:type="spellStart"/>
-      <w:r>
-        <w:t>translaton.po</w:t>
-      </w:r>
-      <w:proofErr w:type="spellEnd"/>
-      <w:r>
-        <w:t xml:space="preserve"> with a program like </w:t>
-      </w:r>
-      <w:proofErr w:type="spellStart"/>
-      <w:r>
-        <w:t>Poedit</w:t>
-      </w:r>
-      <w:proofErr w:type="spellEnd"/>
-      <w:r>
-        <w:t>. Google for it.</w:t>
-      </w:r>
-    </w:p>
-    <w:p>
-      <w:pPr>
-        <w:pStyle w:val="Geenafstand"/>
-      </w:pPr>
-    </w:p>
-    <w:p>
-      <w:pPr>
-        <w:pStyle w:val="Geenafstand"/>
-      </w:pPr>
-    </w:p>
-    <w:p>
-      <w:pPr>
-        <w:pStyle w:val="Geenafstand"/>
-        <w:rPr>
-          <w:b/>
-          <w:i/>
-          <w:u w:val="single"/>
-        </w:rPr>
-      </w:pPr>
-    </w:p>
-    <w:p>
-      <w:pPr>
-        <w:pStyle w:val="Geenafstand"/>
-        <w:rPr>
-          <w:b/>
-          <w:i/>
-          <w:u w:val="single"/>
-        </w:rPr>
-      </w:pPr>
-    </w:p>
-    <w:p>
-      <w:pPr>
-        <w:pStyle w:val="Geenafstand"/>
-        <w:rPr>
-          <w:sz w:val="28"/>
-          <w:szCs w:val="28"/>
-        </w:rPr>
-      </w:pPr>
-      <w:r>
-        <w:rPr>
-          <w:b/>
-          <w:i/>
-          <w:sz w:val="28"/>
-          <w:szCs w:val="28"/>
-          <w:u w:val="single"/>
-        </w:rPr>
-        <w:t>Some important notes!</w:t>
-      </w:r>
-    </w:p>
-    <w:p>
-      <w:pPr>
-        <w:pStyle w:val="Geenafstand"/>
-      </w:pPr>
-    </w:p>
-    <w:p>
-      <w:pPr>
-        <w:pStyle w:val="Geenafstand"/>
-      </w:pPr>
-      <w:r>
-        <w:t xml:space="preserve">* Before </w:t>
-      </w:r>
-      <w:proofErr w:type="spellStart"/>
-      <w:r>
-        <w:t>fuppes</w:t>
-      </w:r>
-      <w:proofErr w:type="spellEnd"/>
-      <w:r>
-        <w:t xml:space="preserve"> can be compiled; it is important to copy all files in </w:t>
-      </w:r>
-      <w:r>
-        <w:rPr>
-          <w:rFonts w:ascii="Courier 10 Pitch" w:hAnsi="Courier 10 Pitch"/>
-        </w:rPr>
-        <w:t>/</w:t>
-      </w:r>
-      <w:proofErr w:type="spellStart"/>
-      <w:r>
-        <w:rPr>
-          <w:rFonts w:ascii="Courier 10 Pitch" w:hAnsi="Courier 10 Pitch"/>
-        </w:rPr>
-        <w:t>usr</w:t>
-      </w:r>
-      <w:proofErr w:type="spellEnd"/>
-      <w:r>
-        <w:rPr>
-          <w:rFonts w:ascii="Courier 10 Pitch" w:hAnsi="Courier 10 Pitch"/>
-        </w:rPr>
-        <w:t>/local/nas4free/</w:t>
-      </w:r>
-      <w:proofErr w:type="spellStart"/>
-      <w:r>
-        <w:rPr>
-          <w:rFonts w:ascii="Courier 10 Pitch" w:hAnsi="Courier 10 Pitch"/>
-        </w:rPr>
-        <w:t>svn</w:t>
-      </w:r>
-      <w:proofErr w:type="spellEnd"/>
-      <w:r>
-        <w:rPr>
-          <w:rFonts w:ascii="Courier 10 Pitch" w:hAnsi="Courier 10 Pitch"/>
-        </w:rPr>
-        <w:t>/build/ports/</w:t>
-      </w:r>
-      <w:proofErr w:type="spellStart"/>
-      <w:r>
-        <w:rPr>
-          <w:rFonts w:ascii="Courier 10 Pitch" w:hAnsi="Courier 10 Pitch"/>
-        </w:rPr>
-        <w:t>distfiles</w:t>
-      </w:r>
-      <w:proofErr w:type="spellEnd"/>
-      <w:r>
-        <w:t xml:space="preserve"> to </w:t>
-      </w:r>
-      <w:r>
-        <w:rPr>
-          <w:rFonts w:ascii="Courier 10 Pitch" w:hAnsi="Courier 10 Pitch"/>
-        </w:rPr>
-        <w:t>/</w:t>
-      </w:r>
-      <w:proofErr w:type="spellStart"/>
-      <w:r>
-        <w:rPr>
-          <w:rFonts w:ascii="Courier 10 Pitch" w:hAnsi="Courier 10 Pitch"/>
-        </w:rPr>
-        <w:t>usr</w:t>
-      </w:r>
-      <w:proofErr w:type="spellEnd"/>
-      <w:r>
-        <w:rPr>
-          <w:rFonts w:ascii="Courier 10 Pitch" w:hAnsi="Courier 10 Pitch"/>
-        </w:rPr>
-        <w:t>/ports/</w:t>
-      </w:r>
-      <w:proofErr w:type="spellStart"/>
-      <w:r>
-        <w:rPr>
-          <w:rFonts w:ascii="Courier 10 Pitch" w:hAnsi="Courier 10 Pitch"/>
-        </w:rPr>
-        <w:t>distfiles</w:t>
-      </w:r>
-      <w:proofErr w:type="spellEnd"/>
-      <w:r>
-        <w:t xml:space="preserve"> manual as the current </w:t>
-      </w:r>
-      <w:proofErr w:type="spellStart"/>
-      <w:r>
-        <w:t>fuppes</w:t>
-      </w:r>
-      <w:proofErr w:type="spellEnd"/>
-      <w:r>
-        <w:t xml:space="preserve"> can’t be fetched from its download page!</w:t>
-      </w:r>
-    </w:p>
-    <w:p>
-      <w:pPr>
-        <w:pStyle w:val="Geenafstand"/>
-      </w:pPr>
-    </w:p>
-    <w:p>
-      <w:pPr>
-        <w:pStyle w:val="Geenafstand"/>
-      </w:pPr>
-    </w:p>
-    <w:p>
-      <w:pPr>
-        <w:pStyle w:val="Geenafstand"/>
-      </w:pPr>
-    </w:p>
-    <w:p>
-      <w:pPr>
-        <w:pStyle w:val="Geenafstand"/>
-      </w:pPr>
-    </w:p>
-    <w:p>
-      <w:pPr>
-        <w:pStyle w:val="Geenafstand"/>
-        <w:rPr>
-          <w:rFonts w:ascii="Courier 10 Pitch" w:hAnsi="Courier 10 Pitch"/>
-        </w:rPr>
-      </w:pPr>
+        <w:t>Hint: Now you are able to locally update a translaton.po with a program like Poedit. Google for it.</w:t>
+      </w:r>
     </w:p>
     <w:p>
       <w:pPr>
@@ -2466,7 +1699,7 @@
       </w:r>
     </w:p>
     <w:sectPr>
-      <w:footerReference w:type="default" r:id="rId8"/>
+      <w:footerReference w:type="default" r:id="rId7"/>
       <w:pgSz w:w="12240" w:h="15840"/>
       <w:pgMar w:top="1304" w:right="1440" w:bottom="851" w:left="1440" w:header="0" w:footer="720" w:gutter="0"/>
       <w:cols w:space="708"/>
@@ -2478,7 +1711,7 @@
 </file>
 
 <file path=word/endnotes.xml><?xml version="1.0" encoding="utf-8"?>
-<w:endnotes xmlns:wpc="http://schemas.microsoft.com/office/word/2010/wordprocessingCanvas" xmlns:mc="http://schemas.openxmlformats.org/markup-compatibility/2006" xmlns:o="urn:schemas-microsoft-com:office:office" xmlns:r="http://schemas.openxmlformats.org/officeDocument/2006/relationships" xmlns:m="http://schemas.openxmlformats.org/officeDocument/2006/math" xmlns:v="urn:schemas-microsoft-com:vml" xmlns:wp14="http://schemas.microsoft.com/office/word/2010/wordprocessingDrawing" xmlns:wp="http://schemas.openxmlformats.org/drawingml/2006/wordprocessingDrawing" xmlns:w10="urn:schemas-microsoft-com:office:word" xmlns:w="http://schemas.openxmlformats.org/wordprocessingml/2006/main" xmlns:w14="http://schemas.microsoft.com/office/word/2010/wordml" xmlns:wpg="http://schemas.microsoft.com/office/word/2010/wordprocessingGroup" xmlns:wpi="http://schemas.microsoft.com/office/word/2010/wordprocessingInk" xmlns:wne="http://schemas.microsoft.com/office/word/2006/wordml" xmlns:wps="http://schemas.microsoft.com/office/word/2010/wordprocessingShape" mc:Ignorable="w14 wp14">
+<w:endnotes xmlns:wpc="http://schemas.microsoft.com/office/word/2010/wordprocessingCanvas" xmlns:cx="http://schemas.microsoft.com/office/drawing/2014/chartex" xmlns:cx1="http://schemas.microsoft.com/office/drawing/2015/9/8/chartex" xmlns:cx2="http://schemas.microsoft.com/office/drawing/2015/10/21/chartex" xmlns:cx3="http://schemas.microsoft.com/office/drawing/2016/5/9/chartex" xmlns:cx4="http://schemas.microsoft.com/office/drawing/2016/5/10/chartex" xmlns:cx5="http://schemas.microsoft.com/office/drawing/2016/5/11/chartex" xmlns:mc="http://schemas.openxmlformats.org/markup-compatibility/2006" xmlns:o="urn:schemas-microsoft-com:office:office" xmlns:r="http://schemas.openxmlformats.org/officeDocument/2006/relationships" xmlns:m="http://schemas.openxmlformats.org/officeDocument/2006/math" xmlns:v="urn:schemas-microsoft-com:vml" xmlns:wp14="http://schemas.microsoft.com/office/word/2010/wordprocessingDrawing" xmlns:wp="http://schemas.openxmlformats.org/drawingml/2006/wordprocessingDrawing" xmlns:w10="urn:schemas-microsoft-com:office:word" xmlns:w="http://schemas.openxmlformats.org/wordprocessingml/2006/main" xmlns:w14="http://schemas.microsoft.com/office/word/2010/wordml" xmlns:w15="http://schemas.microsoft.com/office/word/2012/wordml" xmlns:w16se="http://schemas.microsoft.com/office/word/2015/wordml/symex" xmlns:wpg="http://schemas.microsoft.com/office/word/2010/wordprocessingGroup" xmlns:wpi="http://schemas.microsoft.com/office/word/2010/wordprocessingInk" xmlns:wne="http://schemas.microsoft.com/office/word/2006/wordml" xmlns:wps="http://schemas.microsoft.com/office/word/2010/wordprocessingShape" mc:Ignorable="w14 w15 w16se wp14">
   <w:endnote w:type="separator" w:id="-1">
     <w:p>
       <w:pPr>
@@ -2503,7 +1736,7 @@
 </file>
 
 <file path=word/footer1.xml><?xml version="1.0" encoding="utf-8"?>
-<w:ftr xmlns:wpc="http://schemas.microsoft.com/office/word/2010/wordprocessingCanvas" xmlns:mc="http://schemas.openxmlformats.org/markup-compatibility/2006" xmlns:o="urn:schemas-microsoft-com:office:office" xmlns:r="http://schemas.openxmlformats.org/officeDocument/2006/relationships" xmlns:m="http://schemas.openxmlformats.org/officeDocument/2006/math" xmlns:v="urn:schemas-microsoft-com:vml" xmlns:wp14="http://schemas.microsoft.com/office/word/2010/wordprocessingDrawing" xmlns:wp="http://schemas.openxmlformats.org/drawingml/2006/wordprocessingDrawing" xmlns:w10="urn:schemas-microsoft-com:office:word" xmlns:w="http://schemas.openxmlformats.org/wordprocessingml/2006/main" xmlns:w14="http://schemas.microsoft.com/office/word/2010/wordml" xmlns:wpg="http://schemas.microsoft.com/office/word/2010/wordprocessingGroup" xmlns:wpi="http://schemas.microsoft.com/office/word/2010/wordprocessingInk" xmlns:wne="http://schemas.microsoft.com/office/word/2006/wordml" xmlns:wps="http://schemas.microsoft.com/office/word/2010/wordprocessingShape" mc:Ignorable="w14 wp14">
+<w:ftr xmlns:wpc="http://schemas.microsoft.com/office/word/2010/wordprocessingCanvas" xmlns:cx="http://schemas.microsoft.com/office/drawing/2014/chartex" xmlns:cx1="http://schemas.microsoft.com/office/drawing/2015/9/8/chartex" xmlns:cx2="http://schemas.microsoft.com/office/drawing/2015/10/21/chartex" xmlns:cx3="http://schemas.microsoft.com/office/drawing/2016/5/9/chartex" xmlns:cx4="http://schemas.microsoft.com/office/drawing/2016/5/10/chartex" xmlns:cx5="http://schemas.microsoft.com/office/drawing/2016/5/11/chartex" xmlns:mc="http://schemas.openxmlformats.org/markup-compatibility/2006" xmlns:o="urn:schemas-microsoft-com:office:office" xmlns:r="http://schemas.openxmlformats.org/officeDocument/2006/relationships" xmlns:m="http://schemas.openxmlformats.org/officeDocument/2006/math" xmlns:v="urn:schemas-microsoft-com:vml" xmlns:wp14="http://schemas.microsoft.com/office/word/2010/wordprocessingDrawing" xmlns:wp="http://schemas.openxmlformats.org/drawingml/2006/wordprocessingDrawing" xmlns:w10="urn:schemas-microsoft-com:office:word" xmlns:w="http://schemas.openxmlformats.org/wordprocessingml/2006/main" xmlns:w14="http://schemas.microsoft.com/office/word/2010/wordml" xmlns:w15="http://schemas.microsoft.com/office/word/2012/wordml" xmlns:w16se="http://schemas.microsoft.com/office/word/2015/wordml/symex" xmlns:wpg="http://schemas.microsoft.com/office/word/2010/wordprocessingGroup" xmlns:wpi="http://schemas.microsoft.com/office/word/2010/wordprocessingInk" xmlns:wne="http://schemas.microsoft.com/office/word/2006/wordml" xmlns:wps="http://schemas.microsoft.com/office/word/2010/wordprocessingShape" mc:Ignorable="w14 w15 w16se wp14">
   <w:p>
     <w:pPr>
       <w:tabs>
@@ -2551,7 +1784,7 @@
         <w:szCs w:val="14"/>
         <w:lang w:eastAsia="nl-NL"/>
       </w:rPr>
-      <w:t>Copyright (c) 2012-2015</w:t>
+      <w:t>Copyright (c) 2012-2016</w:t>
     </w:r>
     <w:r>
       <w:rPr>
@@ -2642,7 +1875,7 @@
         <w:szCs w:val="14"/>
         <w:lang w:eastAsia="nl-NL"/>
       </w:rPr>
-      <w:t>.2</w:t>
+      <w:t>.4</w:t>
     </w:r>
   </w:p>
   <w:p>
@@ -2713,7 +1946,7 @@
       <w:rPr>
         <w:noProof/>
       </w:rPr>
-      <w:t>7</w:t>
+      <w:t>1</w:t>
     </w:r>
     <w:r>
       <w:fldChar w:fldCharType="end"/>
@@ -2728,7 +1961,7 @@
 </file>
 
 <file path=word/footnotes.xml><?xml version="1.0" encoding="utf-8"?>
-<w:footnotes xmlns:wpc="http://schemas.microsoft.com/office/word/2010/wordprocessingCanvas" xmlns:mc="http://schemas.openxmlformats.org/markup-compatibility/2006" xmlns:o="urn:schemas-microsoft-com:office:office" xmlns:r="http://schemas.openxmlformats.org/officeDocument/2006/relationships" xmlns:m="http://schemas.openxmlformats.org/officeDocument/2006/math" xmlns:v="urn:schemas-microsoft-com:vml" xmlns:wp14="http://schemas.microsoft.com/office/word/2010/wordprocessingDrawing" xmlns:wp="http://schemas.openxmlformats.org/drawingml/2006/wordprocessingDrawing" xmlns:w10="urn:schemas-microsoft-com:office:word" xmlns:w="http://schemas.openxmlformats.org/wordprocessingml/2006/main" xmlns:w14="http://schemas.microsoft.com/office/word/2010/wordml" xmlns:wpg="http://schemas.microsoft.com/office/word/2010/wordprocessingGroup" xmlns:wpi="http://schemas.microsoft.com/office/word/2010/wordprocessingInk" xmlns:wne="http://schemas.microsoft.com/office/word/2006/wordml" xmlns:wps="http://schemas.microsoft.com/office/word/2010/wordprocessingShape" mc:Ignorable="w14 wp14">
+<w:footnotes xmlns:wpc="http://schemas.microsoft.com/office/word/2010/wordprocessingCanvas" xmlns:cx="http://schemas.microsoft.com/office/drawing/2014/chartex" xmlns:cx1="http://schemas.microsoft.com/office/drawing/2015/9/8/chartex" xmlns:cx2="http://schemas.microsoft.com/office/drawing/2015/10/21/chartex" xmlns:cx3="http://schemas.microsoft.com/office/drawing/2016/5/9/chartex" xmlns:cx4="http://schemas.microsoft.com/office/drawing/2016/5/10/chartex" xmlns:cx5="http://schemas.microsoft.com/office/drawing/2016/5/11/chartex" xmlns:mc="http://schemas.openxmlformats.org/markup-compatibility/2006" xmlns:o="urn:schemas-microsoft-com:office:office" xmlns:r="http://schemas.openxmlformats.org/officeDocument/2006/relationships" xmlns:m="http://schemas.openxmlformats.org/officeDocument/2006/math" xmlns:v="urn:schemas-microsoft-com:vml" xmlns:wp14="http://schemas.microsoft.com/office/word/2010/wordprocessingDrawing" xmlns:wp="http://schemas.openxmlformats.org/drawingml/2006/wordprocessingDrawing" xmlns:w10="urn:schemas-microsoft-com:office:word" xmlns:w="http://schemas.openxmlformats.org/wordprocessingml/2006/main" xmlns:w14="http://schemas.microsoft.com/office/word/2010/wordml" xmlns:w15="http://schemas.microsoft.com/office/word/2012/wordml" xmlns:w16se="http://schemas.microsoft.com/office/word/2015/wordml/symex" xmlns:wpg="http://schemas.microsoft.com/office/word/2010/wordprocessingGroup" xmlns:wpi="http://schemas.microsoft.com/office/word/2010/wordprocessingInk" xmlns:wne="http://schemas.microsoft.com/office/word/2006/wordml" xmlns:wps="http://schemas.microsoft.com/office/word/2010/wordprocessingShape" mc:Ignorable="w14 w15 w16se wp14">
   <w:footnote w:type="separator" w:id="-1">
     <w:p>
       <w:pPr>
@@ -2753,7 +1986,7 @@
 </file>
 
 <file path=word/styles.xml><?xml version="1.0" encoding="utf-8"?>
-<w:styles xmlns:mc="http://schemas.openxmlformats.org/markup-compatibility/2006" xmlns:r="http://schemas.openxmlformats.org/officeDocument/2006/relationships" xmlns:w="http://schemas.openxmlformats.org/wordprocessingml/2006/main" xmlns:w14="http://schemas.microsoft.com/office/word/2010/wordml" mc:Ignorable="w14">
+<w:styles xmlns:mc="http://schemas.openxmlformats.org/markup-compatibility/2006" xmlns:r="http://schemas.openxmlformats.org/officeDocument/2006/relationships" xmlns:w="http://schemas.openxmlformats.org/wordprocessingml/2006/main" xmlns:w14="http://schemas.microsoft.com/office/word/2010/wordml" xmlns:w15="http://schemas.microsoft.com/office/word/2012/wordml" xmlns:w16se="http://schemas.microsoft.com/office/word/2015/wordml/symex" mc:Ignorable="w14 w15 w16se">
   <w:docDefaults>
     <w:rPrDefault>
       <w:rPr>
@@ -2769,144 +2002,381 @@
       </w:pPr>
     </w:pPrDefault>
   </w:docDefaults>
-  <w:latentStyles w:defLockedState="0" w:defUIPriority="99" w:defSemiHidden="1" w:defUnhideWhenUsed="1" w:defQFormat="0" w:count="267">
-    <w:lsdException w:name="Normal" w:semiHidden="0" w:uiPriority="0" w:unhideWhenUsed="0" w:qFormat="1"/>
-    <w:lsdException w:name="heading 1" w:semiHidden="0" w:uiPriority="9" w:unhideWhenUsed="0" w:qFormat="1"/>
-    <w:lsdException w:name="heading 2" w:uiPriority="9" w:qFormat="1"/>
-    <w:lsdException w:name="heading 3" w:uiPriority="9" w:qFormat="1"/>
-    <w:lsdException w:name="heading 4" w:uiPriority="9" w:qFormat="1"/>
-    <w:lsdException w:name="heading 5" w:uiPriority="9" w:qFormat="1"/>
-    <w:lsdException w:name="heading 6" w:uiPriority="9" w:qFormat="1"/>
-    <w:lsdException w:name="heading 7" w:uiPriority="9" w:qFormat="1"/>
-    <w:lsdException w:name="heading 8" w:uiPriority="9" w:qFormat="1"/>
-    <w:lsdException w:name="heading 9" w:uiPriority="9" w:qFormat="1"/>
-    <w:lsdException w:name="toc 1" w:uiPriority="39"/>
-    <w:lsdException w:name="toc 2" w:uiPriority="39"/>
-    <w:lsdException w:name="toc 3" w:uiPriority="39"/>
-    <w:lsdException w:name="toc 4" w:uiPriority="39"/>
-    <w:lsdException w:name="toc 5" w:uiPriority="39"/>
-    <w:lsdException w:name="toc 6" w:uiPriority="39"/>
-    <w:lsdException w:name="toc 7" w:uiPriority="39"/>
-    <w:lsdException w:name="toc 8" w:uiPriority="39"/>
-    <w:lsdException w:name="toc 9" w:uiPriority="39"/>
-    <w:lsdException w:name="caption" w:uiPriority="35" w:qFormat="1"/>
-    <w:lsdException w:name="Title" w:semiHidden="0" w:uiPriority="10" w:unhideWhenUsed="0" w:qFormat="1"/>
-    <w:lsdException w:name="Default Paragraph Font" w:uiPriority="1"/>
-    <w:lsdException w:name="Subtitle" w:semiHidden="0" w:uiPriority="11" w:unhideWhenUsed="0" w:qFormat="1"/>
-    <w:lsdException w:name="Strong" w:semiHidden="0" w:uiPriority="22" w:unhideWhenUsed="0" w:qFormat="1"/>
-    <w:lsdException w:name="Emphasis" w:semiHidden="0" w:uiPriority="20" w:unhideWhenUsed="0" w:qFormat="1"/>
-    <w:lsdException w:name="Table Grid" w:semiHidden="0" w:uiPriority="59" w:unhideWhenUsed="0"/>
-    <w:lsdException w:name="Placeholder Text" w:unhideWhenUsed="0"/>
-    <w:lsdException w:name="No Spacing" w:semiHidden="0" w:uiPriority="1" w:unhideWhenUsed="0" w:qFormat="1"/>
-    <w:lsdException w:name="Light Shading" w:semiHidden="0" w:uiPriority="60" w:unhideWhenUsed="0"/>
-    <w:lsdException w:name="Light List" w:semiHidden="0" w:uiPriority="61" w:unhideWhenUsed="0"/>
-    <w:lsdException w:name="Light Grid" w:semiHidden="0" w:uiPriority="62" w:unhideWhenUsed="0"/>
-    <w:lsdException w:name="Medium Shading 1" w:semiHidden="0" w:uiPriority="63" w:unhideWhenUsed="0"/>
-    <w:lsdException w:name="Medium Shading 2" w:semiHidden="0" w:uiPriority="64" w:unhideWhenUsed="0"/>
-    <w:lsdException w:name="Medium List 1" w:semiHidden="0" w:uiPriority="65" w:unhideWhenUsed="0"/>
-    <w:lsdException w:name="Medium List 2" w:semiHidden="0" w:uiPriority="66" w:unhideWhenUsed="0"/>
-    <w:lsdException w:name="Medium Grid 1" w:semiHidden="0" w:uiPriority="67" w:unhideWhenUsed="0"/>
-    <w:lsdException w:name="Medium Grid 2" w:semiHidden="0" w:uiPriority="68" w:unhideWhenUsed="0"/>
-    <w:lsdException w:name="Medium Grid 3" w:semiHidden="0" w:uiPriority="69" w:unhideWhenUsed="0"/>
-    <w:lsdException w:name="Dark List" w:semiHidden="0" w:uiPriority="70" w:unhideWhenUsed="0"/>
-    <w:lsdException w:name="Colorful Shading" w:semiHidden="0" w:uiPriority="71" w:unhideWhenUsed="0"/>
-    <w:lsdException w:name="Colorful List" w:semiHidden="0" w:uiPriority="72" w:unhideWhenUsed="0"/>
-    <w:lsdException w:name="Colorful Grid" w:semiHidden="0" w:uiPriority="73" w:unhideWhenUsed="0"/>
-    <w:lsdException w:name="Light Shading Accent 1" w:semiHidden="0" w:uiPriority="60" w:unhideWhenUsed="0"/>
-    <w:lsdException w:name="Light List Accent 1" w:semiHidden="0" w:uiPriority="61" w:unhideWhenUsed="0"/>
-    <w:lsdException w:name="Light Grid Accent 1" w:semiHidden="0" w:uiPriority="62" w:unhideWhenUsed="0"/>
-    <w:lsdException w:name="Medium Shading 1 Accent 1" w:semiHidden="0" w:uiPriority="63" w:unhideWhenUsed="0"/>
-    <w:lsdException w:name="Medium Shading 2 Accent 1" w:semiHidden="0" w:uiPriority="64" w:unhideWhenUsed="0"/>
-    <w:lsdException w:name="Medium List 1 Accent 1" w:semiHidden="0" w:uiPriority="65" w:unhideWhenUsed="0"/>
-    <w:lsdException w:name="Revision" w:unhideWhenUsed="0"/>
-    <w:lsdException w:name="List Paragraph" w:semiHidden="0" w:uiPriority="34" w:unhideWhenUsed="0" w:qFormat="1"/>
-    <w:lsdException w:name="Quote" w:semiHidden="0" w:uiPriority="29" w:unhideWhenUsed="0" w:qFormat="1"/>
-    <w:lsdException w:name="Intense Quote" w:semiHidden="0" w:uiPriority="30" w:unhideWhenUsed="0" w:qFormat="1"/>
-    <w:lsdException w:name="Medium List 2 Accent 1" w:semiHidden="0" w:uiPriority="66" w:unhideWhenUsed="0"/>
-    <w:lsdException w:name="Medium Grid 1 Accent 1" w:semiHidden="0" w:uiPriority="67" w:unhideWhenUsed="0"/>
-    <w:lsdException w:name="Medium Grid 2 Accent 1" w:semiHidden="0" w:uiPriority="68" w:unhideWhenUsed="0"/>
-    <w:lsdException w:name="Medium Grid 3 Accent 1" w:semiHidden="0" w:uiPriority="69" w:unhideWhenUsed="0"/>
-    <w:lsdException w:name="Dark List Accent 1" w:semiHidden="0" w:uiPriority="70" w:unhideWhenUsed="0"/>
-    <w:lsdException w:name="Colorful Shading Accent 1" w:semiHidden="0" w:uiPriority="71" w:unhideWhenUsed="0"/>
-    <w:lsdException w:name="Colorful List Accent 1" w:semiHidden="0" w:uiPriority="72" w:unhideWhenUsed="0"/>
-    <w:lsdException w:name="Colorful Grid Accent 1" w:semiHidden="0" w:uiPriority="73" w:unhideWhenUsed="0"/>
-    <w:lsdException w:name="Light Shading Accent 2" w:semiHidden="0" w:uiPriority="60" w:unhideWhenUsed="0"/>
-    <w:lsdException w:name="Light List Accent 2" w:semiHidden="0" w:uiPriority="61" w:unhideWhenUsed="0"/>
-    <w:lsdException w:name="Light Grid Accent 2" w:semiHidden="0" w:uiPriority="62" w:unhideWhenUsed="0"/>
-    <w:lsdException w:name="Medium Shading 1 Accent 2" w:semiHidden="0" w:uiPriority="63" w:unhideWhenUsed="0"/>
-    <w:lsdException w:name="Medium Shading 2 Accent 2" w:semiHidden="0" w:uiPriority="64" w:unhideWhenUsed="0"/>
-    <w:lsdException w:name="Medium List 1 Accent 2" w:semiHidden="0" w:uiPriority="65" w:unhideWhenUsed="0"/>
-    <w:lsdException w:name="Medium List 2 Accent 2" w:semiHidden="0" w:uiPriority="66" w:unhideWhenUsed="0"/>
-    <w:lsdException w:name="Medium Grid 1 Accent 2" w:semiHidden="0" w:uiPriority="67" w:unhideWhenUsed="0"/>
-    <w:lsdException w:name="Medium Grid 2 Accent 2" w:semiHidden="0" w:uiPriority="68" w:unhideWhenUsed="0"/>
-    <w:lsdException w:name="Medium Grid 3 Accent 2" w:semiHidden="0" w:uiPriority="69" w:unhideWhenUsed="0"/>
-    <w:lsdException w:name="Dark List Accent 2" w:semiHidden="0" w:uiPriority="70" w:unhideWhenUsed="0"/>
-    <w:lsdException w:name="Colorful Shading Accent 2" w:semiHidden="0" w:uiPriority="71" w:unhideWhenUsed="0"/>
-    <w:lsdException w:name="Colorful List Accent 2" w:semiHidden="0" w:uiPriority="72" w:unhideWhenUsed="0"/>
-    <w:lsdException w:name="Colorful Grid Accent 2" w:semiHidden="0" w:uiPriority="73" w:unhideWhenUsed="0"/>
-    <w:lsdException w:name="Light Shading Accent 3" w:semiHidden="0" w:uiPriority="60" w:unhideWhenUsed="0"/>
-    <w:lsdException w:name="Light List Accent 3" w:semiHidden="0" w:uiPriority="61" w:unhideWhenUsed="0"/>
-    <w:lsdException w:name="Light Grid Accent 3" w:semiHidden="0" w:uiPriority="62" w:unhideWhenUsed="0"/>
-    <w:lsdException w:name="Medium Shading 1 Accent 3" w:semiHidden="0" w:uiPriority="63" w:unhideWhenUsed="0"/>
-    <w:lsdException w:name="Medium Shading 2 Accent 3" w:semiHidden="0" w:uiPriority="64" w:unhideWhenUsed="0"/>
-    <w:lsdException w:name="Medium List 1 Accent 3" w:semiHidden="0" w:uiPriority="65" w:unhideWhenUsed="0"/>
-    <w:lsdException w:name="Medium List 2 Accent 3" w:semiHidden="0" w:uiPriority="66" w:unhideWhenUsed="0"/>
-    <w:lsdException w:name="Medium Grid 1 Accent 3" w:semiHidden="0" w:uiPriority="67" w:unhideWhenUsed="0"/>
-    <w:lsdException w:name="Medium Grid 2 Accent 3" w:semiHidden="0" w:uiPriority="68" w:unhideWhenUsed="0"/>
-    <w:lsdException w:name="Medium Grid 3 Accent 3" w:semiHidden="0" w:uiPriority="69" w:unhideWhenUsed="0"/>
-    <w:lsdException w:name="Dark List Accent 3" w:semiHidden="0" w:uiPriority="70" w:unhideWhenUsed="0"/>
-    <w:lsdException w:name="Colorful Shading Accent 3" w:semiHidden="0" w:uiPriority="71" w:unhideWhenUsed="0"/>
-    <w:lsdException w:name="Colorful List Accent 3" w:semiHidden="0" w:uiPriority="72" w:unhideWhenUsed="0"/>
-    <w:lsdException w:name="Colorful Grid Accent 3" w:semiHidden="0" w:uiPriority="73" w:unhideWhenUsed="0"/>
-    <w:lsdException w:name="Light Shading Accent 4" w:semiHidden="0" w:uiPriority="60" w:unhideWhenUsed="0"/>
-    <w:lsdException w:name="Light List Accent 4" w:semiHidden="0" w:uiPriority="61" w:unhideWhenUsed="0"/>
-    <w:lsdException w:name="Light Grid Accent 4" w:semiHidden="0" w:uiPriority="62" w:unhideWhenUsed="0"/>
-    <w:lsdException w:name="Medium Shading 1 Accent 4" w:semiHidden="0" w:uiPriority="63" w:unhideWhenUsed="0"/>
-    <w:lsdException w:name="Medium Shading 2 Accent 4" w:semiHidden="0" w:uiPriority="64" w:unhideWhenUsed="0"/>
-    <w:lsdException w:name="Medium List 1 Accent 4" w:semiHidden="0" w:uiPriority="65" w:unhideWhenUsed="0"/>
-    <w:lsdException w:name="Medium List 2 Accent 4" w:semiHidden="0" w:uiPriority="66" w:unhideWhenUsed="0"/>
-    <w:lsdException w:name="Medium Grid 1 Accent 4" w:semiHidden="0" w:uiPriority="67" w:unhideWhenUsed="0"/>
-    <w:lsdException w:name="Medium Grid 2 Accent 4" w:semiHidden="0" w:uiPriority="68" w:unhideWhenUsed="0"/>
-    <w:lsdException w:name="Medium Grid 3 Accent 4" w:semiHidden="0" w:uiPriority="69" w:unhideWhenUsed="0"/>
-    <w:lsdException w:name="Dark List Accent 4" w:semiHidden="0" w:uiPriority="70" w:unhideWhenUsed="0"/>
-    <w:lsdException w:name="Colorful Shading Accent 4" w:semiHidden="0" w:uiPriority="71" w:unhideWhenUsed="0"/>
-    <w:lsdException w:name="Colorful List Accent 4" w:semiHidden="0" w:uiPriority="72" w:unhideWhenUsed="0"/>
-    <w:lsdException w:name="Colorful Grid Accent 4" w:semiHidden="0" w:uiPriority="73" w:unhideWhenUsed="0"/>
-    <w:lsdException w:name="Light Shading Accent 5" w:semiHidden="0" w:uiPriority="60" w:unhideWhenUsed="0"/>
-    <w:lsdException w:name="Light List Accent 5" w:semiHidden="0" w:uiPriority="61" w:unhideWhenUsed="0"/>
-    <w:lsdException w:name="Light Grid Accent 5" w:semiHidden="0" w:uiPriority="62" w:unhideWhenUsed="0"/>
-    <w:lsdException w:name="Medium Shading 1 Accent 5" w:semiHidden="0" w:uiPriority="63" w:unhideWhenUsed="0"/>
-    <w:lsdException w:name="Medium Shading 2 Accent 5" w:semiHidden="0" w:uiPriority="64" w:unhideWhenUsed="0"/>
-    <w:lsdException w:name="Medium List 1 Accent 5" w:semiHidden="0" w:uiPriority="65" w:unhideWhenUsed="0"/>
-    <w:lsdException w:name="Medium List 2 Accent 5" w:semiHidden="0" w:uiPriority="66" w:unhideWhenUsed="0"/>
-    <w:lsdException w:name="Medium Grid 1 Accent 5" w:semiHidden="0" w:uiPriority="67" w:unhideWhenUsed="0"/>
-    <w:lsdException w:name="Medium Grid 2 Accent 5" w:semiHidden="0" w:uiPriority="68" w:unhideWhenUsed="0"/>
-    <w:lsdException w:name="Medium Grid 3 Accent 5" w:semiHidden="0" w:uiPriority="69" w:unhideWhenUsed="0"/>
-    <w:lsdException w:name="Dark List Accent 5" w:semiHidden="0" w:uiPriority="70" w:unhideWhenUsed="0"/>
-    <w:lsdException w:name="Colorful Shading Accent 5" w:semiHidden="0" w:uiPriority="71" w:unhideWhenUsed="0"/>
-    <w:lsdException w:name="Colorful List Accent 5" w:semiHidden="0" w:uiPriority="72" w:unhideWhenUsed="0"/>
-    <w:lsdException w:name="Colorful Grid Accent 5" w:semiHidden="0" w:uiPriority="73" w:unhideWhenUsed="0"/>
-    <w:lsdException w:name="Light Shading Accent 6" w:semiHidden="0" w:uiPriority="60" w:unhideWhenUsed="0"/>
-    <w:lsdException w:name="Light List Accent 6" w:semiHidden="0" w:uiPriority="61" w:unhideWhenUsed="0"/>
-    <w:lsdException w:name="Light Grid Accent 6" w:semiHidden="0" w:uiPriority="62" w:unhideWhenUsed="0"/>
-    <w:lsdException w:name="Medium Shading 1 Accent 6" w:semiHidden="0" w:uiPriority="63" w:unhideWhenUsed="0"/>
-    <w:lsdException w:name="Medium Shading 2 Accent 6" w:semiHidden="0" w:uiPriority="64" w:unhideWhenUsed="0"/>
-    <w:lsdException w:name="Medium List 1 Accent 6" w:semiHidden="0" w:uiPriority="65" w:unhideWhenUsed="0"/>
-    <w:lsdException w:name="Medium List 2 Accent 6" w:semiHidden="0" w:uiPriority="66" w:unhideWhenUsed="0"/>
-    <w:lsdException w:name="Medium Grid 1 Accent 6" w:semiHidden="0" w:uiPriority="67" w:unhideWhenUsed="0"/>
-    <w:lsdException w:name="Medium Grid 2 Accent 6" w:semiHidden="0" w:uiPriority="68" w:unhideWhenUsed="0"/>
-    <w:lsdException w:name="Medium Grid 3 Accent 6" w:semiHidden="0" w:uiPriority="69" w:unhideWhenUsed="0"/>
-    <w:lsdException w:name="Dark List Accent 6" w:semiHidden="0" w:uiPriority="70" w:unhideWhenUsed="0"/>
-    <w:lsdException w:name="Colorful Shading Accent 6" w:semiHidden="0" w:uiPriority="71" w:unhideWhenUsed="0"/>
-    <w:lsdException w:name="Colorful List Accent 6" w:semiHidden="0" w:uiPriority="72" w:unhideWhenUsed="0"/>
-    <w:lsdException w:name="Colorful Grid Accent 6" w:semiHidden="0" w:uiPriority="73" w:unhideWhenUsed="0"/>
-    <w:lsdException w:name="Subtle Emphasis" w:semiHidden="0" w:uiPriority="19" w:unhideWhenUsed="0" w:qFormat="1"/>
-    <w:lsdException w:name="Intense Emphasis" w:semiHidden="0" w:uiPriority="21" w:unhideWhenUsed="0" w:qFormat="1"/>
-    <w:lsdException w:name="Subtle Reference" w:semiHidden="0" w:uiPriority="31" w:unhideWhenUsed="0" w:qFormat="1"/>
-    <w:lsdException w:name="Intense Reference" w:semiHidden="0" w:uiPriority="32" w:unhideWhenUsed="0" w:qFormat="1"/>
-    <w:lsdException w:name="Book Title" w:semiHidden="0" w:uiPriority="33" w:unhideWhenUsed="0" w:qFormat="1"/>
-    <w:lsdException w:name="Bibliography" w:uiPriority="37"/>
-    <w:lsdException w:name="TOC Heading" w:uiPriority="39" w:qFormat="1"/>
+  <w:latentStyles w:defLockedState="0" w:defUIPriority="99" w:defSemiHidden="0" w:defUnhideWhenUsed="0" w:defQFormat="0" w:count="374">
+    <w:lsdException w:name="Normal" w:uiPriority="0" w:qFormat="1"/>
+    <w:lsdException w:name="heading 1" w:uiPriority="9" w:qFormat="1"/>
+    <w:lsdException w:name="heading 2" w:semiHidden="1" w:uiPriority="9" w:unhideWhenUsed="1" w:qFormat="1"/>
+    <w:lsdException w:name="heading 3" w:semiHidden="1" w:uiPriority="9" w:unhideWhenUsed="1" w:qFormat="1"/>
+    <w:lsdException w:name="heading 4" w:semiHidden="1" w:uiPriority="9" w:unhideWhenUsed="1" w:qFormat="1"/>
+    <w:lsdException w:name="heading 5" w:semiHidden="1" w:uiPriority="9" w:unhideWhenUsed="1" w:qFormat="1"/>
+    <w:lsdException w:name="heading 6" w:semiHidden="1" w:uiPriority="9" w:unhideWhenUsed="1" w:qFormat="1"/>
+    <w:lsdException w:name="heading 7" w:semiHidden="1" w:uiPriority="9" w:unhideWhenUsed="1" w:qFormat="1"/>
+    <w:lsdException w:name="heading 8" w:semiHidden="1" w:uiPriority="9" w:unhideWhenUsed="1" w:qFormat="1"/>
+    <w:lsdException w:name="heading 9" w:semiHidden="1" w:uiPriority="9" w:unhideWhenUsed="1" w:qFormat="1"/>
+    <w:lsdException w:name="index 1" w:semiHidden="1" w:unhideWhenUsed="1"/>
+    <w:lsdException w:name="index 2" w:semiHidden="1" w:unhideWhenUsed="1"/>
+    <w:lsdException w:name="index 3" w:semiHidden="1" w:unhideWhenUsed="1"/>
+    <w:lsdException w:name="index 4" w:semiHidden="1" w:unhideWhenUsed="1"/>
+    <w:lsdException w:name="index 5" w:semiHidden="1" w:unhideWhenUsed="1"/>
+    <w:lsdException w:name="index 6" w:semiHidden="1" w:unhideWhenUsed="1"/>
+    <w:lsdException w:name="index 7" w:semiHidden="1" w:unhideWhenUsed="1"/>
+    <w:lsdException w:name="index 8" w:semiHidden="1" w:unhideWhenUsed="1"/>
+    <w:lsdException w:name="index 9" w:semiHidden="1" w:unhideWhenUsed="1"/>
+    <w:lsdException w:name="toc 1" w:semiHidden="1" w:uiPriority="39" w:unhideWhenUsed="1"/>
+    <w:lsdException w:name="toc 2" w:semiHidden="1" w:uiPriority="39" w:unhideWhenUsed="1"/>
+    <w:lsdException w:name="toc 3" w:semiHidden="1" w:uiPriority="39" w:unhideWhenUsed="1"/>
+    <w:lsdException w:name="toc 4" w:semiHidden="1" w:uiPriority="39" w:unhideWhenUsed="1"/>
+    <w:lsdException w:name="toc 5" w:semiHidden="1" w:uiPriority="39" w:unhideWhenUsed="1"/>
+    <w:lsdException w:name="toc 6" w:semiHidden="1" w:uiPriority="39" w:unhideWhenUsed="1"/>
+    <w:lsdException w:name="toc 7" w:semiHidden="1" w:uiPriority="39" w:unhideWhenUsed="1"/>
+    <w:lsdException w:name="toc 8" w:semiHidden="1" w:uiPriority="39" w:unhideWhenUsed="1"/>
+    <w:lsdException w:name="toc 9" w:semiHidden="1" w:uiPriority="39" w:unhideWhenUsed="1"/>
+    <w:lsdException w:name="Normal Indent" w:semiHidden="1" w:unhideWhenUsed="1"/>
+    <w:lsdException w:name="footnote text" w:semiHidden="1" w:unhideWhenUsed="1"/>
+    <w:lsdException w:name="annotation text" w:semiHidden="1" w:unhideWhenUsed="1"/>
+    <w:lsdException w:name="header" w:semiHidden="1" w:unhideWhenUsed="1"/>
+    <w:lsdException w:name="footer" w:semiHidden="1" w:unhideWhenUsed="1"/>
+    <w:lsdException w:name="index heading" w:semiHidden="1" w:unhideWhenUsed="1"/>
+    <w:lsdException w:name="caption" w:semiHidden="1" w:uiPriority="35" w:unhideWhenUsed="1" w:qFormat="1"/>
+    <w:lsdException w:name="table of figures" w:semiHidden="1" w:unhideWhenUsed="1"/>
+    <w:lsdException w:name="envelope address" w:semiHidden="1" w:unhideWhenUsed="1"/>
+    <w:lsdException w:name="envelope return" w:semiHidden="1" w:unhideWhenUsed="1"/>
+    <w:lsdException w:name="footnote reference" w:semiHidden="1" w:unhideWhenUsed="1"/>
+    <w:lsdException w:name="annotation reference" w:semiHidden="1" w:unhideWhenUsed="1"/>
+    <w:lsdException w:name="line number" w:semiHidden="1" w:unhideWhenUsed="1"/>
+    <w:lsdException w:name="page number" w:semiHidden="1" w:unhideWhenUsed="1"/>
+    <w:lsdException w:name="endnote reference" w:semiHidden="1" w:unhideWhenUsed="1"/>
+    <w:lsdException w:name="endnote text" w:semiHidden="1" w:unhideWhenUsed="1"/>
+    <w:lsdException w:name="table of authorities" w:semiHidden="1" w:unhideWhenUsed="1"/>
+    <w:lsdException w:name="macro" w:semiHidden="1" w:unhideWhenUsed="1"/>
+    <w:lsdException w:name="toa heading" w:semiHidden="1" w:unhideWhenUsed="1"/>
+    <w:lsdException w:name="List" w:semiHidden="1" w:unhideWhenUsed="1"/>
+    <w:lsdException w:name="List Bullet" w:semiHidden="1" w:unhideWhenUsed="1"/>
+    <w:lsdException w:name="List Number" w:semiHidden="1" w:unhideWhenUsed="1"/>
+    <w:lsdException w:name="List 2" w:semiHidden="1" w:unhideWhenUsed="1"/>
+    <w:lsdException w:name="List 3" w:semiHidden="1" w:unhideWhenUsed="1"/>
+    <w:lsdException w:name="List 4" w:semiHidden="1" w:unhideWhenUsed="1"/>
+    <w:lsdException w:name="List 5" w:semiHidden="1" w:unhideWhenUsed="1"/>
+    <w:lsdException w:name="List Bullet 2" w:semiHidden="1" w:unhideWhenUsed="1"/>
+    <w:lsdException w:name="List Bullet 3" w:semiHidden="1" w:unhideWhenUsed="1"/>
+    <w:lsdException w:name="List Bullet 4" w:semiHidden="1" w:unhideWhenUsed="1"/>
+    <w:lsdException w:name="List Bullet 5" w:semiHidden="1" w:unhideWhenUsed="1"/>
+    <w:lsdException w:name="List Number 2" w:semiHidden="1" w:unhideWhenUsed="1"/>
+    <w:lsdException w:name="List Number 3" w:semiHidden="1" w:unhideWhenUsed="1"/>
+    <w:lsdException w:name="List Number 4" w:semiHidden="1" w:unhideWhenUsed="1"/>
+    <w:lsdException w:name="List Number 5" w:semiHidden="1" w:unhideWhenUsed="1"/>
+    <w:lsdException w:name="Title" w:uiPriority="10" w:qFormat="1"/>
+    <w:lsdException w:name="Closing" w:semiHidden="1" w:unhideWhenUsed="1"/>
+    <w:lsdException w:name="Signature" w:semiHidden="1" w:unhideWhenUsed="1"/>
+    <w:lsdException w:name="Default Paragraph Font" w:semiHidden="1" w:uiPriority="1" w:unhideWhenUsed="1"/>
+    <w:lsdException w:name="Body Text" w:semiHidden="1" w:unhideWhenUsed="1"/>
+    <w:lsdException w:name="Body Text Indent" w:semiHidden="1" w:unhideWhenUsed="1"/>
+    <w:lsdException w:name="List Continue" w:semiHidden="1" w:unhideWhenUsed="1"/>
+    <w:lsdException w:name="List Continue 2" w:semiHidden="1" w:unhideWhenUsed="1"/>
+    <w:lsdException w:name="List Continue 3" w:semiHidden="1" w:unhideWhenUsed="1"/>
+    <w:lsdException w:name="List Continue 4" w:semiHidden="1" w:unhideWhenUsed="1"/>
+    <w:lsdException w:name="List Continue 5" w:semiHidden="1" w:unhideWhenUsed="1"/>
+    <w:lsdException w:name="Message Header" w:semiHidden="1" w:unhideWhenUsed="1"/>
+    <w:lsdException w:name="Subtitle" w:uiPriority="11" w:qFormat="1"/>
+    <w:lsdException w:name="Salutation" w:semiHidden="1" w:unhideWhenUsed="1"/>
+    <w:lsdException w:name="Date" w:semiHidden="1" w:unhideWhenUsed="1"/>
+    <w:lsdException w:name="Body Text First Indent" w:semiHidden="1" w:unhideWhenUsed="1"/>
+    <w:lsdException w:name="Body Text First Indent 2" w:semiHidden="1" w:unhideWhenUsed="1"/>
+    <w:lsdException w:name="Note Heading" w:semiHidden="1" w:unhideWhenUsed="1"/>
+    <w:lsdException w:name="Body Text 2" w:semiHidden="1" w:unhideWhenUsed="1"/>
+    <w:lsdException w:name="Body Text 3" w:semiHidden="1" w:unhideWhenUsed="1"/>
+    <w:lsdException w:name="Body Text Indent 2" w:semiHidden="1" w:unhideWhenUsed="1"/>
+    <w:lsdException w:name="Body Text Indent 3" w:semiHidden="1" w:unhideWhenUsed="1"/>
+    <w:lsdException w:name="Block Text" w:semiHidden="1" w:unhideWhenUsed="1"/>
+    <w:lsdException w:name="Hyperlink" w:semiHidden="1" w:unhideWhenUsed="1"/>
+    <w:lsdException w:name="FollowedHyperlink" w:semiHidden="1" w:unhideWhenUsed="1"/>
+    <w:lsdException w:name="Strong" w:uiPriority="22" w:qFormat="1"/>
+    <w:lsdException w:name="Emphasis" w:uiPriority="20" w:qFormat="1"/>
+    <w:lsdException w:name="Document Map" w:semiHidden="1" w:unhideWhenUsed="1"/>
+    <w:lsdException w:name="Plain Text" w:semiHidden="1" w:unhideWhenUsed="1"/>
+    <w:lsdException w:name="E-mail Signature" w:semiHidden="1" w:unhideWhenUsed="1"/>
+    <w:lsdException w:name="HTML Top of Form" w:semiHidden="1" w:unhideWhenUsed="1"/>
+    <w:lsdException w:name="HTML Bottom of Form" w:semiHidden="1" w:unhideWhenUsed="1"/>
+    <w:lsdException w:name="Normal (Web)" w:semiHidden="1" w:unhideWhenUsed="1"/>
+    <w:lsdException w:name="HTML Acronym" w:semiHidden="1" w:unhideWhenUsed="1"/>
+    <w:lsdException w:name="HTML Address" w:semiHidden="1" w:unhideWhenUsed="1"/>
+    <w:lsdException w:name="HTML Cite" w:semiHidden="1" w:unhideWhenUsed="1"/>
+    <w:lsdException w:name="HTML Code" w:semiHidden="1" w:unhideWhenUsed="1"/>
+    <w:lsdException w:name="HTML Definition" w:semiHidden="1" w:unhideWhenUsed="1"/>
+    <w:lsdException w:name="HTML Keyboard" w:semiHidden="1" w:unhideWhenUsed="1"/>
+    <w:lsdException w:name="HTML Preformatted" w:semiHidden="1" w:unhideWhenUsed="1"/>
+    <w:lsdException w:name="HTML Sample" w:semiHidden="1" w:unhideWhenUsed="1"/>
+    <w:lsdException w:name="HTML Typewriter" w:semiHidden="1" w:unhideWhenUsed="1"/>
+    <w:lsdException w:name="HTML Variable" w:semiHidden="1" w:unhideWhenUsed="1"/>
+    <w:lsdException w:name="Normal Table" w:semiHidden="1" w:unhideWhenUsed="1"/>
+    <w:lsdException w:name="annotation subject" w:semiHidden="1" w:unhideWhenUsed="1"/>
+    <w:lsdException w:name="No List" w:semiHidden="1" w:unhideWhenUsed="1"/>
+    <w:lsdException w:name="Outline List 1" w:semiHidden="1" w:unhideWhenUsed="1"/>
+    <w:lsdException w:name="Outline List 2" w:semiHidden="1" w:unhideWhenUsed="1"/>
+    <w:lsdException w:name="Outline List 3" w:semiHidden="1" w:unhideWhenUsed="1"/>
+    <w:lsdException w:name="Table Simple 1" w:semiHidden="1" w:unhideWhenUsed="1"/>
+    <w:lsdException w:name="Table Simple 2" w:semiHidden="1" w:unhideWhenUsed="1"/>
+    <w:lsdException w:name="Table Simple 3" w:semiHidden="1" w:unhideWhenUsed="1"/>
+    <w:lsdException w:name="Table Classic 1" w:semiHidden="1" w:unhideWhenUsed="1"/>
+    <w:lsdException w:name="Table Classic 2" w:semiHidden="1" w:unhideWhenUsed="1"/>
+    <w:lsdException w:name="Table Classic 3" w:semiHidden="1" w:unhideWhenUsed="1"/>
+    <w:lsdException w:name="Table Classic 4" w:semiHidden="1" w:unhideWhenUsed="1"/>
+    <w:lsdException w:name="Table Colorful 1" w:semiHidden="1" w:unhideWhenUsed="1"/>
+    <w:lsdException w:name="Table Colorful 2" w:semiHidden="1" w:unhideWhenUsed="1"/>
+    <w:lsdException w:name="Table Colorful 3" w:semiHidden="1" w:unhideWhenUsed="1"/>
+    <w:lsdException w:name="Table Columns 1" w:semiHidden="1" w:unhideWhenUsed="1"/>
+    <w:lsdException w:name="Table Columns 2" w:semiHidden="1" w:unhideWhenUsed="1"/>
+    <w:lsdException w:name="Table Columns 3" w:semiHidden="1" w:unhideWhenUsed="1"/>
+    <w:lsdException w:name="Table Columns 4" w:semiHidden="1" w:unhideWhenUsed="1"/>
+    <w:lsdException w:name="Table Columns 5" w:semiHidden="1" w:unhideWhenUsed="1"/>
+    <w:lsdException w:name="Table Grid 1" w:semiHidden="1" w:unhideWhenUsed="1"/>
+    <w:lsdException w:name="Table Grid 2" w:semiHidden="1" w:unhideWhenUsed="1"/>
+    <w:lsdException w:name="Table Grid 3" w:semiHidden="1" w:unhideWhenUsed="1"/>
+    <w:lsdException w:name="Table Grid 4" w:semiHidden="1" w:unhideWhenUsed="1"/>
+    <w:lsdException w:name="Table Grid 5" w:semiHidden="1" w:unhideWhenUsed="1"/>
+    <w:lsdException w:name="Table Grid 6" w:semiHidden="1" w:unhideWhenUsed="1"/>
+    <w:lsdException w:name="Table Grid 7" w:semiHidden="1" w:unhideWhenUsed="1"/>
+    <w:lsdException w:name="Table Grid 8" w:semiHidden="1" w:unhideWhenUsed="1"/>
+    <w:lsdException w:name="Table List 1" w:semiHidden="1" w:unhideWhenUsed="1"/>
+    <w:lsdException w:name="Table List 2" w:semiHidden="1" w:unhideWhenUsed="1"/>
+    <w:lsdException w:name="Table List 3" w:semiHidden="1" w:unhideWhenUsed="1"/>
+    <w:lsdException w:name="Table List 4" w:semiHidden="1" w:unhideWhenUsed="1"/>
+    <w:lsdException w:name="Table List 5" w:semiHidden="1" w:unhideWhenUsed="1"/>
+    <w:lsdException w:name="Table List 6" w:semiHidden="1" w:unhideWhenUsed="1"/>
+    <w:lsdException w:name="Table List 7" w:semiHidden="1" w:unhideWhenUsed="1"/>
+    <w:lsdException w:name="Table List 8" w:semiHidden="1" w:unhideWhenUsed="1"/>
+    <w:lsdException w:name="Table 3D effects 1" w:semiHidden="1" w:unhideWhenUsed="1"/>
+    <w:lsdException w:name="Table 3D effects 2" w:semiHidden="1" w:unhideWhenUsed="1"/>
+    <w:lsdException w:name="Table 3D effects 3" w:semiHidden="1" w:unhideWhenUsed="1"/>
+    <w:lsdException w:name="Table Contemporary" w:semiHidden="1" w:unhideWhenUsed="1"/>
+    <w:lsdException w:name="Table Elegant" w:semiHidden="1" w:unhideWhenUsed="1"/>
+    <w:lsdException w:name="Table Professional" w:semiHidden="1" w:unhideWhenUsed="1"/>
+    <w:lsdException w:name="Table Subtle 1" w:semiHidden="1" w:unhideWhenUsed="1"/>
+    <w:lsdException w:name="Table Subtle 2" w:semiHidden="1" w:unhideWhenUsed="1"/>
+    <w:lsdException w:name="Table Web 1" w:semiHidden="1" w:unhideWhenUsed="1"/>
+    <w:lsdException w:name="Table Web 2" w:semiHidden="1" w:unhideWhenUsed="1"/>
+    <w:lsdException w:name="Table Web 3" w:semiHidden="1" w:unhideWhenUsed="1"/>
+    <w:lsdException w:name="Balloon Text" w:semiHidden="1" w:unhideWhenUsed="1"/>
+    <w:lsdException w:name="Table Grid" w:uiPriority="59"/>
+    <w:lsdException w:name="Table Theme" w:semiHidden="1" w:unhideWhenUsed="1"/>
+    <w:lsdException w:name="Placeholder Text" w:semiHidden="1"/>
+    <w:lsdException w:name="No Spacing" w:uiPriority="1" w:qFormat="1"/>
+    <w:lsdException w:name="Light Shading" w:uiPriority="60"/>
+    <w:lsdException w:name="Light List" w:uiPriority="61"/>
+    <w:lsdException w:name="Light Grid" w:uiPriority="62"/>
+    <w:lsdException w:name="Medium Shading 1" w:uiPriority="63"/>
+    <w:lsdException w:name="Medium Shading 2" w:uiPriority="64"/>
+    <w:lsdException w:name="Medium List 1" w:uiPriority="65"/>
+    <w:lsdException w:name="Medium List 2" w:uiPriority="66"/>
+    <w:lsdException w:name="Medium Grid 1" w:uiPriority="67"/>
+    <w:lsdException w:name="Medium Grid 2" w:uiPriority="68"/>
+    <w:lsdException w:name="Medium Grid 3" w:uiPriority="69"/>
+    <w:lsdException w:name="Dark List" w:uiPriority="70"/>
+    <w:lsdException w:name="Colorful Shading" w:uiPriority="71"/>
+    <w:lsdException w:name="Colorful List" w:uiPriority="72"/>
+    <w:lsdException w:name="Colorful Grid" w:uiPriority="73"/>
+    <w:lsdException w:name="Light Shading Accent 1" w:uiPriority="60"/>
+    <w:lsdException w:name="Light List Accent 1" w:uiPriority="61"/>
+    <w:lsdException w:name="Light Grid Accent 1" w:uiPriority="62"/>
+    <w:lsdException w:name="Medium Shading 1 Accent 1" w:uiPriority="63"/>
+    <w:lsdException w:name="Medium Shading 2 Accent 1" w:uiPriority="64"/>
+    <w:lsdException w:name="Medium List 1 Accent 1" w:uiPriority="65"/>
+    <w:lsdException w:name="Revision" w:semiHidden="1"/>
+    <w:lsdException w:name="List Paragraph" w:uiPriority="34" w:qFormat="1"/>
+    <w:lsdException w:name="Quote" w:uiPriority="29" w:qFormat="1"/>
+    <w:lsdException w:name="Intense Quote" w:uiPriority="30" w:qFormat="1"/>
+    <w:lsdException w:name="Medium List 2 Accent 1" w:uiPriority="66"/>
+    <w:lsdException w:name="Medium Grid 1 Accent 1" w:uiPriority="67"/>
+    <w:lsdException w:name="Medium Grid 2 Accent 1" w:uiPriority="68"/>
+    <w:lsdException w:name="Medium Grid 3 Accent 1" w:uiPriority="69"/>
+    <w:lsdException w:name="Dark List Accent 1" w:uiPriority="70"/>
+    <w:lsdException w:name="Colorful Shading Accent 1" w:uiPriority="71"/>
+    <w:lsdException w:name="Colorful List Accent 1" w:uiPriority="72"/>
+    <w:lsdException w:name="Colorful Grid Accent 1" w:uiPriority="73"/>
+    <w:lsdException w:name="Light Shading Accent 2" w:uiPriority="60"/>
+    <w:lsdException w:name="Light List Accent 2" w:uiPriority="61"/>
+    <w:lsdException w:name="Light Grid Accent 2" w:uiPriority="62"/>
+    <w:lsdException w:name="Medium Shading 1 Accent 2" w:uiPriority="63"/>
+    <w:lsdException w:name="Medium Shading 2 Accent 2" w:uiPriority="64"/>
+    <w:lsdException w:name="Medium List 1 Accent 2" w:uiPriority="65"/>
+    <w:lsdException w:name="Medium List 2 Accent 2" w:uiPriority="66"/>
+    <w:lsdException w:name="Medium Grid 1 Accent 2" w:uiPriority="67"/>
+    <w:lsdException w:name="Medium Grid 2 Accent 2" w:uiPriority="68"/>
+    <w:lsdException w:name="Medium Grid 3 Accent 2" w:uiPriority="69"/>
+    <w:lsdException w:name="Dark List Accent 2" w:uiPriority="70"/>
+    <w:lsdException w:name="Colorful Shading Accent 2" w:uiPriority="71"/>
+    <w:lsdException w:name="Colorful List Accent 2" w:uiPriority="72"/>
+    <w:lsdException w:name="Colorful Grid Accent 2" w:uiPriority="73"/>
+    <w:lsdException w:name="Light Shading Accent 3" w:uiPriority="60"/>
+    <w:lsdException w:name="Light List Accent 3" w:uiPriority="61"/>
+    <w:lsdException w:name="Light Grid Accent 3" w:uiPriority="62"/>
+    <w:lsdException w:name="Medium Shading 1 Accent 3" w:uiPriority="63"/>
+    <w:lsdException w:name="Medium Shading 2 Accent 3" w:uiPriority="64"/>
+    <w:lsdException w:name="Medium List 1 Accent 3" w:uiPriority="65"/>
+    <w:lsdException w:name="Medium List 2 Accent 3" w:uiPriority="66"/>
+    <w:lsdException w:name="Medium Grid 1 Accent 3" w:uiPriority="67"/>
+    <w:lsdException w:name="Medium Grid 2 Accent 3" w:uiPriority="68"/>
+    <w:lsdException w:name="Medium Grid 3 Accent 3" w:uiPriority="69"/>
+    <w:lsdException w:name="Dark List Accent 3" w:uiPriority="70"/>
+    <w:lsdException w:name="Colorful Shading Accent 3" w:uiPriority="71"/>
+    <w:lsdException w:name="Colorful List Accent 3" w:uiPriority="72"/>
+    <w:lsdException w:name="Colorful Grid Accent 3" w:uiPriority="73"/>
+    <w:lsdException w:name="Light Shading Accent 4" w:uiPriority="60"/>
+    <w:lsdException w:name="Light List Accent 4" w:uiPriority="61"/>
+    <w:lsdException w:name="Light Grid Accent 4" w:uiPriority="62"/>
+    <w:lsdException w:name="Medium Shading 1 Accent 4" w:uiPriority="63"/>
+    <w:lsdException w:name="Medium Shading 2 Accent 4" w:uiPriority="64"/>
+    <w:lsdException w:name="Medium List 1 Accent 4" w:uiPriority="65"/>
+    <w:lsdException w:name="Medium List 2 Accent 4" w:uiPriority="66"/>
+    <w:lsdException w:name="Medium Grid 1 Accent 4" w:uiPriority="67"/>
+    <w:lsdException w:name="Medium Grid 2 Accent 4" w:uiPriority="68"/>
+    <w:lsdException w:name="Medium Grid 3 Accent 4" w:uiPriority="69"/>
+    <w:lsdException w:name="Dark List Accent 4" w:uiPriority="70"/>
+    <w:lsdException w:name="Colorful Shading Accent 4" w:uiPriority="71"/>
+    <w:lsdException w:name="Colorful List Accent 4" w:uiPriority="72"/>
+    <w:lsdException w:name="Colorful Grid Accent 4" w:uiPriority="73"/>
+    <w:lsdException w:name="Light Shading Accent 5" w:uiPriority="60"/>
+    <w:lsdException w:name="Light List Accent 5" w:uiPriority="61"/>
+    <w:lsdException w:name="Light Grid Accent 5" w:uiPriority="62"/>
+    <w:lsdException w:name="Medium Shading 1 Accent 5" w:uiPriority="63"/>
+    <w:lsdException w:name="Medium Shading 2 Accent 5" w:uiPriority="64"/>
+    <w:lsdException w:name="Medium List 1 Accent 5" w:uiPriority="65"/>
+    <w:lsdException w:name="Medium List 2 Accent 5" w:uiPriority="66"/>
+    <w:lsdException w:name="Medium Grid 1 Accent 5" w:uiPriority="67"/>
+    <w:lsdException w:name="Medium Grid 2 Accent 5" w:uiPriority="68"/>
+    <w:lsdException w:name="Medium Grid 3 Accent 5" w:uiPriority="69"/>
+    <w:lsdException w:name="Dark List Accent 5" w:uiPriority="70"/>
+    <w:lsdException w:name="Colorful Shading Accent 5" w:uiPriority="71"/>
+    <w:lsdException w:name="Colorful List Accent 5" w:uiPriority="72"/>
+    <w:lsdException w:name="Colorful Grid Accent 5" w:uiPriority="73"/>
+    <w:lsdException w:name="Light Shading Accent 6" w:uiPriority="60"/>
+    <w:lsdException w:name="Light List Accent 6" w:uiPriority="61"/>
+    <w:lsdException w:name="Light Grid Accent 6" w:uiPriority="62"/>
+    <w:lsdException w:name="Medium Shading 1 Accent 6" w:uiPriority="63"/>
+    <w:lsdException w:name="Medium Shading 2 Accent 6" w:uiPriority="64"/>
+    <w:lsdException w:name="Medium List 1 Accent 6" w:uiPriority="65"/>
+    <w:lsdException w:name="Medium List 2 Accent 6" w:uiPriority="66"/>
+    <w:lsdException w:name="Medium Grid 1 Accent 6" w:uiPriority="67"/>
+    <w:lsdException w:name="Medium Grid 2 Accent 6" w:uiPriority="68"/>
+    <w:lsdException w:name="Medium Grid 3 Accent 6" w:uiPriority="69"/>
+    <w:lsdException w:name="Dark List Accent 6" w:uiPriority="70"/>
+    <w:lsdException w:name="Colorful Shading Accent 6" w:uiPriority="71"/>
+    <w:lsdException w:name="Colorful List Accent 6" w:uiPriority="72"/>
+    <w:lsdException w:name="Colorful Grid Accent 6" w:uiPriority="73"/>
+    <w:lsdException w:name="Subtle Emphasis" w:uiPriority="19" w:qFormat="1"/>
+    <w:lsdException w:name="Intense Emphasis" w:uiPriority="21" w:qFormat="1"/>
+    <w:lsdException w:name="Subtle Reference" w:uiPriority="31" w:qFormat="1"/>
+    <w:lsdException w:name="Intense Reference" w:uiPriority="32" w:qFormat="1"/>
+    <w:lsdException w:name="Book Title" w:uiPriority="33" w:qFormat="1"/>
+    <w:lsdException w:name="Bibliography" w:semiHidden="1" w:uiPriority="37" w:unhideWhenUsed="1"/>
+    <w:lsdException w:name="TOC Heading" w:semiHidden="1" w:uiPriority="39" w:unhideWhenUsed="1" w:qFormat="1"/>
+    <w:lsdException w:name="Plain Table 1" w:uiPriority="41"/>
+    <w:lsdException w:name="Plain Table 2" w:uiPriority="42"/>
+    <w:lsdException w:name="Plain Table 3" w:uiPriority="43"/>
+    <w:lsdException w:name="Plain Table 4" w:uiPriority="44"/>
+    <w:lsdException w:name="Plain Table 5" w:uiPriority="45"/>
+    <w:lsdException w:name="Grid Table Light" w:uiPriority="40"/>
+    <w:lsdException w:name="Grid Table 1 Light" w:uiPriority="46"/>
+    <w:lsdException w:name="Grid Table 2" w:uiPriority="47"/>
+    <w:lsdException w:name="Grid Table 3" w:uiPriority="48"/>
+    <w:lsdException w:name="Grid Table 4" w:uiPriority="49"/>
+    <w:lsdException w:name="Grid Table 5 Dark" w:uiPriority="50"/>
+    <w:lsdException w:name="Grid Table 6 Colorful" w:uiPriority="51"/>
+    <w:lsdException w:name="Grid Table 7 Colorful" w:uiPriority="52"/>
+    <w:lsdException w:name="Grid Table 1 Light Accent 1" w:uiPriority="46"/>
+    <w:lsdException w:name="Grid Table 2 Accent 1" w:uiPriority="47"/>
+    <w:lsdException w:name="Grid Table 3 Accent 1" w:uiPriority="48"/>
+    <w:lsdException w:name="Grid Table 4 Accent 1" w:uiPriority="49"/>
+    <w:lsdException w:name="Grid Table 5 Dark Accent 1" w:uiPriority="50"/>
+    <w:lsdException w:name="Grid Table 6 Colorful Accent 1" w:uiPriority="51"/>
+    <w:lsdException w:name="Grid Table 7 Colorful Accent 1" w:uiPriority="52"/>
+    <w:lsdException w:name="Grid Table 1 Light Accent 2" w:uiPriority="46"/>
+    <w:lsdException w:name="Grid Table 2 Accent 2" w:uiPriority="47"/>
+    <w:lsdException w:name="Grid Table 3 Accent 2" w:uiPriority="48"/>
+    <w:lsdException w:name="Grid Table 4 Accent 2" w:uiPriority="49"/>
+    <w:lsdException w:name="Grid Table 5 Dark Accent 2" w:uiPriority="50"/>
+    <w:lsdException w:name="Grid Table 6 Colorful Accent 2" w:uiPriority="51"/>
+    <w:lsdException w:name="Grid Table 7 Colorful Accent 2" w:uiPriority="52"/>
+    <w:lsdException w:name="Grid Table 1 Light Accent 3" w:uiPriority="46"/>
+    <w:lsdException w:name="Grid Table 2 Accent 3" w:uiPriority="47"/>
+    <w:lsdException w:name="Grid Table 3 Accent 3" w:uiPriority="48"/>
+    <w:lsdException w:name="Grid Table 4 Accent 3" w:uiPriority="49"/>
+    <w:lsdException w:name="Grid Table 5 Dark Accent 3" w:uiPriority="50"/>
+    <w:lsdException w:name="Grid Table 6 Colorful Accent 3" w:uiPriority="51"/>
+    <w:lsdException w:name="Grid Table 7 Colorful Accent 3" w:uiPriority="52"/>
+    <w:lsdException w:name="Grid Table 1 Light Accent 4" w:uiPriority="46"/>
+    <w:lsdException w:name="Grid Table 2 Accent 4" w:uiPriority="47"/>
+    <w:lsdException w:name="Grid Table 3 Accent 4" w:uiPriority="48"/>
+    <w:lsdException w:name="Grid Table 4 Accent 4" w:uiPriority="49"/>
+    <w:lsdException w:name="Grid Table 5 Dark Accent 4" w:uiPriority="50"/>
+    <w:lsdException w:name="Grid Table 6 Colorful Accent 4" w:uiPriority="51"/>
+    <w:lsdException w:name="Grid Table 7 Colorful Accent 4" w:uiPriority="52"/>
+    <w:lsdException w:name="Grid Table 1 Light Accent 5" w:uiPriority="46"/>
+    <w:lsdException w:name="Grid Table 2 Accent 5" w:uiPriority="47"/>
+    <w:lsdException w:name="Grid Table 3 Accent 5" w:uiPriority="48"/>
+    <w:lsdException w:name="Grid Table 4 Accent 5" w:uiPriority="49"/>
+    <w:lsdException w:name="Grid Table 5 Dark Accent 5" w:uiPriority="50"/>
+    <w:lsdException w:name="Grid Table 6 Colorful Accent 5" w:uiPriority="51"/>
+    <w:lsdException w:name="Grid Table 7 Colorful Accent 5" w:uiPriority="52"/>
+    <w:lsdException w:name="Grid Table 1 Light Accent 6" w:uiPriority="46"/>
+    <w:lsdException w:name="Grid Table 2 Accent 6" w:uiPriority="47"/>
+    <w:lsdException w:name="Grid Table 3 Accent 6" w:uiPriority="48"/>
+    <w:lsdException w:name="Grid Table 4 Accent 6" w:uiPriority="49"/>
+    <w:lsdException w:name="Grid Table 5 Dark Accent 6" w:uiPriority="50"/>
+    <w:lsdException w:name="Grid Table 6 Colorful Accent 6" w:uiPriority="51"/>
+    <w:lsdException w:name="Grid Table 7 Colorful Accent 6" w:uiPriority="52"/>
+    <w:lsdException w:name="List Table 1 Light" w:uiPriority="46"/>
+    <w:lsdException w:name="List Table 2" w:uiPriority="47"/>
+    <w:lsdException w:name="List Table 3" w:uiPriority="48"/>
+    <w:lsdException w:name="List Table 4" w:uiPriority="49"/>
+    <w:lsdException w:name="List Table 5 Dark" w:uiPriority="50"/>
+    <w:lsdException w:name="List Table 6 Colorful" w:uiPriority="51"/>
+    <w:lsdException w:name="List Table 7 Colorful" w:uiPriority="52"/>
+    <w:lsdException w:name="List Table 1 Light Accent 1" w:uiPriority="46"/>
+    <w:lsdException w:name="List Table 2 Accent 1" w:uiPriority="47"/>
+    <w:lsdException w:name="List Table 3 Accent 1" w:uiPriority="48"/>
+    <w:lsdException w:name="List Table 4 Accent 1" w:uiPriority="49"/>
+    <w:lsdException w:name="List Table 5 Dark Accent 1" w:uiPriority="50"/>
+    <w:lsdException w:name="List Table 6 Colorful Accent 1" w:uiPriority="51"/>
+    <w:lsdException w:name="List Table 7 Colorful Accent 1" w:uiPriority="52"/>
+    <w:lsdException w:name="List Table 1 Light Accent 2" w:uiPriority="46"/>
+    <w:lsdException w:name="List Table 2 Accent 2" w:uiPriority="47"/>
+    <w:lsdException w:name="List Table 3 Accent 2" w:uiPriority="48"/>
+    <w:lsdException w:name="List Table 4 Accent 2" w:uiPriority="49"/>
+    <w:lsdException w:name="List Table 5 Dark Accent 2" w:uiPriority="50"/>
+    <w:lsdException w:name="List Table 6 Colorful Accent 2" w:uiPriority="51"/>
+    <w:lsdException w:name="List Table 7 Colorful Accent 2" w:uiPriority="52"/>
+    <w:lsdException w:name="List Table 1 Light Accent 3" w:uiPriority="46"/>
+    <w:lsdException w:name="List Table 2 Accent 3" w:uiPriority="47"/>
+    <w:lsdException w:name="List Table 3 Accent 3" w:uiPriority="48"/>
+    <w:lsdException w:name="List Table 4 Accent 3" w:uiPriority="49"/>
+    <w:lsdException w:name="List Table 5 Dark Accent 3" w:uiPriority="50"/>
+    <w:lsdException w:name="List Table 6 Colorful Accent 3" w:uiPriority="51"/>
+    <w:lsdException w:name="List Table 7 Colorful Accent 3" w:uiPriority="52"/>
+    <w:lsdException w:name="List Table 1 Light Accent 4" w:uiPriority="46"/>
+    <w:lsdException w:name="List Table 2 Accent 4" w:uiPriority="47"/>
+    <w:lsdException w:name="List Table 3 Accent 4" w:uiPriority="48"/>
+    <w:lsdException w:name="List Table 4 Accent 4" w:uiPriority="49"/>
+    <w:lsdException w:name="List Table 5 Dark Accent 4" w:uiPriority="50"/>
+    <w:lsdException w:name="List Table 6 Colorful Accent 4" w:uiPriority="51"/>
+    <w:lsdException w:name="List Table 7 Colorful Accent 4" w:uiPriority="52"/>
+    <w:lsdException w:name="List Table 1 Light Accent 5" w:uiPriority="46"/>
+    <w:lsdException w:name="List Table 2 Accent 5" w:uiPriority="47"/>
+    <w:lsdException w:name="List Table 3 Accent 5" w:uiPriority="48"/>
+    <w:lsdException w:name="List Table 4 Accent 5" w:uiPriority="49"/>
+    <w:lsdException w:name="List Table 5 Dark Accent 5" w:uiPriority="50"/>
+    <w:lsdException w:name="List Table 6 Colorful Accent 5" w:uiPriority="51"/>
+    <w:lsdException w:name="List Table 7 Colorful Accent 5" w:uiPriority="52"/>
+    <w:lsdException w:name="List Table 1 Light Accent 6" w:uiPriority="46"/>
+    <w:lsdException w:name="List Table 2 Accent 6" w:uiPriority="47"/>
+    <w:lsdException w:name="List Table 3 Accent 6" w:uiPriority="48"/>
+    <w:lsdException w:name="List Table 4 Accent 6" w:uiPriority="49"/>
+    <w:lsdException w:name="List Table 5 Dark Accent 6" w:uiPriority="50"/>
+    <w:lsdException w:name="List Table 6 Colorful Accent 6" w:uiPriority="51"/>
+    <w:lsdException w:name="List Table 7 Colorful Accent 6" w:uiPriority="52"/>
+    <w:lsdException w:name="Mention" w:semiHidden="1" w:unhideWhenUsed="1"/>
+    <w:lsdException w:name="Smart Hyperlink" w:semiHidden="1" w:unhideWhenUsed="1"/>
+    <w:lsdException w:name="Hashtag" w:semiHidden="1" w:unhideWhenUsed="1"/>
   </w:latentStyles>
   <w:style w:type="paragraph" w:default="1" w:styleId="Standaard">
     <w:name w:val="Normal"/>
@@ -3193,195 +2663,16 @@
       <w:lang w:val="en-US" w:eastAsia="en-US"/>
     </w:rPr>
   </w:style>
-</w:styles>
-</file>
-
-<file path=word/stylesWithEffects.xml><?xml version="1.0" encoding="utf-8"?>
-<w:styles xmlns:wpc="http://schemas.microsoft.com/office/word/2010/wordprocessingCanvas" xmlns:mc="http://schemas.openxmlformats.org/markup-compatibility/2006" xmlns:o="urn:schemas-microsoft-com:office:office" xmlns:r="http://schemas.openxmlformats.org/officeDocument/2006/relationships" xmlns:m="http://schemas.openxmlformats.org/officeDocument/2006/math" xmlns:v="urn:schemas-microsoft-com:vml" xmlns:wp14="http://schemas.microsoft.com/office/word/2010/wordprocessingDrawing" xmlns:wp="http://schemas.openxmlformats.org/drawingml/2006/wordprocessingDrawing" xmlns:w10="urn:schemas-microsoft-com:office:word" xmlns:w="http://schemas.openxmlformats.org/wordprocessingml/2006/main" xmlns:w14="http://schemas.microsoft.com/office/word/2010/wordml" xmlns:wpg="http://schemas.microsoft.com/office/word/2010/wordprocessingGroup" xmlns:wpi="http://schemas.microsoft.com/office/word/2010/wordprocessingInk" xmlns:wne="http://schemas.microsoft.com/office/word/2006/wordml" xmlns:wps="http://schemas.microsoft.com/office/word/2010/wordprocessingShape" mc:Ignorable="w14 wp14">
-  <w:docDefaults>
-    <w:rPrDefault>
-      <w:rPr>
-        <w:rFonts w:asciiTheme="minorHAnsi" w:eastAsiaTheme="minorEastAsia" w:hAnsiTheme="minorHAnsi" w:cstheme="minorBidi"/>
-        <w:sz w:val="22"/>
-        <w:szCs w:val="22"/>
-        <w:lang w:val="nl-NL" w:eastAsia="nl-NL" w:bidi="ar-SA"/>
-      </w:rPr>
-    </w:rPrDefault>
-    <w:pPrDefault>
-      <w:pPr>
-        <w:spacing w:after="200" w:line="276" w:lineRule="auto"/>
-      </w:pPr>
-    </w:pPrDefault>
-  </w:docDefaults>
-  <w:latentStyles w:defLockedState="0" w:defUIPriority="99" w:defSemiHidden="1" w:defUnhideWhenUsed="1" w:defQFormat="0" w:count="267">
-    <w:lsdException w:name="Normal" w:semiHidden="0" w:uiPriority="0" w:unhideWhenUsed="0" w:qFormat="1"/>
-    <w:lsdException w:name="heading 1" w:semiHidden="0" w:uiPriority="9" w:unhideWhenUsed="0" w:qFormat="1"/>
-    <w:lsdException w:name="heading 2" w:uiPriority="9" w:qFormat="1"/>
-    <w:lsdException w:name="heading 3" w:uiPriority="9" w:qFormat="1"/>
-    <w:lsdException w:name="heading 4" w:uiPriority="9" w:qFormat="1"/>
-    <w:lsdException w:name="heading 5" w:uiPriority="9" w:qFormat="1"/>
-    <w:lsdException w:name="heading 6" w:uiPriority="9" w:qFormat="1"/>
-    <w:lsdException w:name="heading 7" w:uiPriority="9" w:qFormat="1"/>
-    <w:lsdException w:name="heading 8" w:uiPriority="9" w:qFormat="1"/>
-    <w:lsdException w:name="heading 9" w:uiPriority="9" w:qFormat="1"/>
-    <w:lsdException w:name="toc 1" w:uiPriority="39"/>
-    <w:lsdException w:name="toc 2" w:uiPriority="39"/>
-    <w:lsdException w:name="toc 3" w:uiPriority="39"/>
-    <w:lsdException w:name="toc 4" w:uiPriority="39"/>
-    <w:lsdException w:name="toc 5" w:uiPriority="39"/>
-    <w:lsdException w:name="toc 6" w:uiPriority="39"/>
-    <w:lsdException w:name="toc 7" w:uiPriority="39"/>
-    <w:lsdException w:name="toc 8" w:uiPriority="39"/>
-    <w:lsdException w:name="toc 9" w:uiPriority="39"/>
-    <w:lsdException w:name="caption" w:uiPriority="35" w:qFormat="1"/>
-    <w:lsdException w:name="Title" w:semiHidden="0" w:uiPriority="10" w:unhideWhenUsed="0" w:qFormat="1"/>
-    <w:lsdException w:name="Default Paragraph Font" w:uiPriority="1"/>
-    <w:lsdException w:name="Subtitle" w:semiHidden="0" w:uiPriority="11" w:unhideWhenUsed="0" w:qFormat="1"/>
-    <w:lsdException w:name="Strong" w:semiHidden="0" w:uiPriority="22" w:unhideWhenUsed="0" w:qFormat="1"/>
-    <w:lsdException w:name="Emphasis" w:semiHidden="0" w:uiPriority="20" w:unhideWhenUsed="0" w:qFormat="1"/>
-    <w:lsdException w:name="Table Grid" w:semiHidden="0" w:uiPriority="59" w:unhideWhenUsed="0"/>
-    <w:lsdException w:name="Placeholder Text" w:unhideWhenUsed="0"/>
-    <w:lsdException w:name="No Spacing" w:semiHidden="0" w:uiPriority="1" w:unhideWhenUsed="0" w:qFormat="1"/>
-    <w:lsdException w:name="Light Shading" w:semiHidden="0" w:uiPriority="60" w:unhideWhenUsed="0"/>
-    <w:lsdException w:name="Light List" w:semiHidden="0" w:uiPriority="61" w:unhideWhenUsed="0"/>
-    <w:lsdException w:name="Light Grid" w:semiHidden="0" w:uiPriority="62" w:unhideWhenUsed="0"/>
-    <w:lsdException w:name="Medium Shading 1" w:semiHidden="0" w:uiPriority="63" w:unhideWhenUsed="0"/>
-    <w:lsdException w:name="Medium Shading 2" w:semiHidden="0" w:uiPriority="64" w:unhideWhenUsed="0"/>
-    <w:lsdException w:name="Medium List 1" w:semiHidden="0" w:uiPriority="65" w:unhideWhenUsed="0"/>
-    <w:lsdException w:name="Medium List 2" w:semiHidden="0" w:uiPriority="66" w:unhideWhenUsed="0"/>
-    <w:lsdException w:name="Medium Grid 1" w:semiHidden="0" w:uiPriority="67" w:unhideWhenUsed="0"/>
-    <w:lsdException w:name="Medium Grid 2" w:semiHidden="0" w:uiPriority="68" w:unhideWhenUsed="0"/>
-    <w:lsdException w:name="Medium Grid 3" w:semiHidden="0" w:uiPriority="69" w:unhideWhenUsed="0"/>
-    <w:lsdException w:name="Dark List" w:semiHidden="0" w:uiPriority="70" w:unhideWhenUsed="0"/>
-    <w:lsdException w:name="Colorful Shading" w:semiHidden="0" w:uiPriority="71" w:unhideWhenUsed="0"/>
-    <w:lsdException w:name="Colorful List" w:semiHidden="0" w:uiPriority="72" w:unhideWhenUsed="0"/>
-    <w:lsdException w:name="Colorful Grid" w:semiHidden="0" w:uiPriority="73" w:unhideWhenUsed="0"/>
-    <w:lsdException w:name="Light Shading Accent 1" w:semiHidden="0" w:uiPriority="60" w:unhideWhenUsed="0"/>
-    <w:lsdException w:name="Light List Accent 1" w:semiHidden="0" w:uiPriority="61" w:unhideWhenUsed="0"/>
-    <w:lsdException w:name="Light Grid Accent 1" w:semiHidden="0" w:uiPriority="62" w:unhideWhenUsed="0"/>
-    <w:lsdException w:name="Medium Shading 1 Accent 1" w:semiHidden="0" w:uiPriority="63" w:unhideWhenUsed="0"/>
-    <w:lsdException w:name="Medium Shading 2 Accent 1" w:semiHidden="0" w:uiPriority="64" w:unhideWhenUsed="0"/>
-    <w:lsdException w:name="Medium List 1 Accent 1" w:semiHidden="0" w:uiPriority="65" w:unhideWhenUsed="0"/>
-    <w:lsdException w:name="Revision" w:unhideWhenUsed="0"/>
-    <w:lsdException w:name="List Paragraph" w:semiHidden="0" w:uiPriority="34" w:unhideWhenUsed="0" w:qFormat="1"/>
-    <w:lsdException w:name="Quote" w:semiHidden="0" w:uiPriority="29" w:unhideWhenUsed="0" w:qFormat="1"/>
-    <w:lsdException w:name="Intense Quote" w:semiHidden="0" w:uiPriority="30" w:unhideWhenUsed="0" w:qFormat="1"/>
-    <w:lsdException w:name="Medium List 2 Accent 1" w:semiHidden="0" w:uiPriority="66" w:unhideWhenUsed="0"/>
-    <w:lsdException w:name="Medium Grid 1 Accent 1" w:semiHidden="0" w:uiPriority="67" w:unhideWhenUsed="0"/>
-    <w:lsdException w:name="Medium Grid 2 Accent 1" w:semiHidden="0" w:uiPriority="68" w:unhideWhenUsed="0"/>
-    <w:lsdException w:name="Medium Grid 3 Accent 1" w:semiHidden="0" w:uiPriority="69" w:unhideWhenUsed="0"/>
-    <w:lsdException w:name="Dark List Accent 1" w:semiHidden="0" w:uiPriority="70" w:unhideWhenUsed="0"/>
-    <w:lsdException w:name="Colorful Shading Accent 1" w:semiHidden="0" w:uiPriority="71" w:unhideWhenUsed="0"/>
-    <w:lsdException w:name="Colorful List Accent 1" w:semiHidden="0" w:uiPriority="72" w:unhideWhenUsed="0"/>
-    <w:lsdException w:name="Colorful Grid Accent 1" w:semiHidden="0" w:uiPriority="73" w:unhideWhenUsed="0"/>
-    <w:lsdException w:name="Light Shading Accent 2" w:semiHidden="0" w:uiPriority="60" w:unhideWhenUsed="0"/>
-    <w:lsdException w:name="Light List Accent 2" w:semiHidden="0" w:uiPriority="61" w:unhideWhenUsed="0"/>
-    <w:lsdException w:name="Light Grid Accent 2" w:semiHidden="0" w:uiPriority="62" w:unhideWhenUsed="0"/>
-    <w:lsdException w:name="Medium Shading 1 Accent 2" w:semiHidden="0" w:uiPriority="63" w:unhideWhenUsed="0"/>
-    <w:lsdException w:name="Medium Shading 2 Accent 2" w:semiHidden="0" w:uiPriority="64" w:unhideWhenUsed="0"/>
-    <w:lsdException w:name="Medium List 1 Accent 2" w:semiHidden="0" w:uiPriority="65" w:unhideWhenUsed="0"/>
-    <w:lsdException w:name="Medium List 2 Accent 2" w:semiHidden="0" w:uiPriority="66" w:unhideWhenUsed="0"/>
-    <w:lsdException w:name="Medium Grid 1 Accent 2" w:semiHidden="0" w:uiPriority="67" w:unhideWhenUsed="0"/>
-    <w:lsdException w:name="Medium Grid 2 Accent 2" w:semiHidden="0" w:uiPriority="68" w:unhideWhenUsed="0"/>
-    <w:lsdException w:name="Medium Grid 3 Accent 2" w:semiHidden="0" w:uiPriority="69" w:unhideWhenUsed="0"/>
-    <w:lsdException w:name="Dark List Accent 2" w:semiHidden="0" w:uiPriority="70" w:unhideWhenUsed="0"/>
-    <w:lsdException w:name="Colorful Shading Accent 2" w:semiHidden="0" w:uiPriority="71" w:unhideWhenUsed="0"/>
-    <w:lsdException w:name="Colorful List Accent 2" w:semiHidden="0" w:uiPriority="72" w:unhideWhenUsed="0"/>
-    <w:lsdException w:name="Colorful Grid Accent 2" w:semiHidden="0" w:uiPriority="73" w:unhideWhenUsed="0"/>
-    <w:lsdException w:name="Light Shading Accent 3" w:semiHidden="0" w:uiPriority="60" w:unhideWhenUsed="0"/>
-    <w:lsdException w:name="Light List Accent 3" w:semiHidden="0" w:uiPriority="61" w:unhideWhenUsed="0"/>
-    <w:lsdException w:name="Light Grid Accent 3" w:semiHidden="0" w:uiPriority="62" w:unhideWhenUsed="0"/>
-    <w:lsdException w:name="Medium Shading 1 Accent 3" w:semiHidden="0" w:uiPriority="63" w:unhideWhenUsed="0"/>
-    <w:lsdException w:name="Medium Shading 2 Accent 3" w:semiHidden="0" w:uiPriority="64" w:unhideWhenUsed="0"/>
-    <w:lsdException w:name="Medium List 1 Accent 3" w:semiHidden="0" w:uiPriority="65" w:unhideWhenUsed="0"/>
-    <w:lsdException w:name="Medium List 2 Accent 3" w:semiHidden="0" w:uiPriority="66" w:unhideWhenUsed="0"/>
-    <w:lsdException w:name="Medium Grid 1 Accent 3" w:semiHidden="0" w:uiPriority="67" w:unhideWhenUsed="0"/>
-    <w:lsdException w:name="Medium Grid 2 Accent 3" w:semiHidden="0" w:uiPriority="68" w:unhideWhenUsed="0"/>
-    <w:lsdException w:name="Medium Grid 3 Accent 3" w:semiHidden="0" w:uiPriority="69" w:unhideWhenUsed="0"/>
-    <w:lsdException w:name="Dark List Accent 3" w:semiHidden="0" w:uiPriority="70" w:unhideWhenUsed="0"/>
-    <w:lsdException w:name="Colorful Shading Accent 3" w:semiHidden="0" w:uiPriority="71" w:unhideWhenUsed="0"/>
-    <w:lsdException w:name="Colorful List Accent 3" w:semiHidden="0" w:uiPriority="72" w:unhideWhenUsed="0"/>
-    <w:lsdException w:name="Colorful Grid Accent 3" w:semiHidden="0" w:uiPriority="73" w:unhideWhenUsed="0"/>
-    <w:lsdException w:name="Light Shading Accent 4" w:semiHidden="0" w:uiPriority="60" w:unhideWhenUsed="0"/>
-    <w:lsdException w:name="Light List Accent 4" w:semiHidden="0" w:uiPriority="61" w:unhideWhenUsed="0"/>
-    <w:lsdException w:name="Light Grid Accent 4" w:semiHidden="0" w:uiPriority="62" w:unhideWhenUsed="0"/>
-    <w:lsdException w:name="Medium Shading 1 Accent 4" w:semiHidden="0" w:uiPriority="63" w:unhideWhenUsed="0"/>
-    <w:lsdException w:name="Medium Shading 2 Accent 4" w:semiHidden="0" w:uiPriority="64" w:unhideWhenUsed="0"/>
-    <w:lsdException w:name="Medium List 1 Accent 4" w:semiHidden="0" w:uiPriority="65" w:unhideWhenUsed="0"/>
-    <w:lsdException w:name="Medium List 2 Accent 4" w:semiHidden="0" w:uiPriority="66" w:unhideWhenUsed="0"/>
-    <w:lsdException w:name="Medium Grid 1 Accent 4" w:semiHidden="0" w:uiPriority="67" w:unhideWhenUsed="0"/>
-    <w:lsdException w:name="Medium Grid 2 Accent 4" w:semiHidden="0" w:uiPriority="68" w:unhideWhenUsed="0"/>
-    <w:lsdException w:name="Medium Grid 3 Accent 4" w:semiHidden="0" w:uiPriority="69" w:unhideWhenUsed="0"/>
-    <w:lsdException w:name="Dark List Accent 4" w:semiHidden="0" w:uiPriority="70" w:unhideWhenUsed="0"/>
-    <w:lsdException w:name="Colorful Shading Accent 4" w:semiHidden="0" w:uiPriority="71" w:unhideWhenUsed="0"/>
-    <w:lsdException w:name="Colorful List Accent 4" w:semiHidden="0" w:uiPriority="72" w:unhideWhenUsed="0"/>
-    <w:lsdException w:name="Colorful Grid Accent 4" w:semiHidden="0" w:uiPriority="73" w:unhideWhenUsed="0"/>
-    <w:lsdException w:name="Light Shading Accent 5" w:semiHidden="0" w:uiPriority="60" w:unhideWhenUsed="0"/>
-    <w:lsdException w:name="Light List Accent 5" w:semiHidden="0" w:uiPriority="61" w:unhideWhenUsed="0"/>
-    <w:lsdException w:name="Light Grid Accent 5" w:semiHidden="0" w:uiPriority="62" w:unhideWhenUsed="0"/>
-    <w:lsdException w:name="Medium Shading 1 Accent 5" w:semiHidden="0" w:uiPriority="63" w:unhideWhenUsed="0"/>
-    <w:lsdException w:name="Medium Shading 2 Accent 5" w:semiHidden="0" w:uiPriority="64" w:unhideWhenUsed="0"/>
-    <w:lsdException w:name="Medium List 1 Accent 5" w:semiHidden="0" w:uiPriority="65" w:unhideWhenUsed="0"/>
-    <w:lsdException w:name="Medium List 2 Accent 5" w:semiHidden="0" w:uiPriority="66" w:unhideWhenUsed="0"/>
-    <w:lsdException w:name="Medium Grid 1 Accent 5" w:semiHidden="0" w:uiPriority="67" w:unhideWhenUsed="0"/>
-    <w:lsdException w:name="Medium Grid 2 Accent 5" w:semiHidden="0" w:uiPriority="68" w:unhideWhenUsed="0"/>
-    <w:lsdException w:name="Medium Grid 3 Accent 5" w:semiHidden="0" w:uiPriority="69" w:unhideWhenUsed="0"/>
-    <w:lsdException w:name="Dark List Accent 5" w:semiHidden="0" w:uiPriority="70" w:unhideWhenUsed="0"/>
-    <w:lsdException w:name="Colorful Shading Accent 5" w:semiHidden="0" w:uiPriority="71" w:unhideWhenUsed="0"/>
-    <w:lsdException w:name="Colorful List Accent 5" w:semiHidden="0" w:uiPriority="72" w:unhideWhenUsed="0"/>
-    <w:lsdException w:name="Colorful Grid Accent 5" w:semiHidden="0" w:uiPriority="73" w:unhideWhenUsed="0"/>
-    <w:lsdException w:name="Light Shading Accent 6" w:semiHidden="0" w:uiPriority="60" w:unhideWhenUsed="0"/>
-    <w:lsdException w:name="Light List Accent 6" w:semiHidden="0" w:uiPriority="61" w:unhideWhenUsed="0"/>
-    <w:lsdException w:name="Light Grid Accent 6" w:semiHidden="0" w:uiPriority="62" w:unhideWhenUsed="0"/>
-    <w:lsdException w:name="Medium Shading 1 Accent 6" w:semiHidden="0" w:uiPriority="63" w:unhideWhenUsed="0"/>
-    <w:lsdException w:name="Medium Shading 2 Accent 6" w:semiHidden="0" w:uiPriority="64" w:unhideWhenUsed="0"/>
-    <w:lsdException w:name="Medium List 1 Accent 6" w:semiHidden="0" w:uiPriority="65" w:unhideWhenUsed="0"/>
-    <w:lsdException w:name="Medium List 2 Accent 6" w:semiHidden="0" w:uiPriority="66" w:unhideWhenUsed="0"/>
-    <w:lsdException w:name="Medium Grid 1 Accent 6" w:semiHidden="0" w:uiPriority="67" w:unhideWhenUsed="0"/>
-    <w:lsdException w:name="Medium Grid 2 Accent 6" w:semiHidden="0" w:uiPriority="68" w:unhideWhenUsed="0"/>
-    <w:lsdException w:name="Medium Grid 3 Accent 6" w:semiHidden="0" w:uiPriority="69" w:unhideWhenUsed="0"/>
-    <w:lsdException w:name="Dark List Accent 6" w:semiHidden="0" w:uiPriority="70" w:unhideWhenUsed="0"/>
-    <w:lsdException w:name="Colorful Shading Accent 6" w:semiHidden="0" w:uiPriority="71" w:unhideWhenUsed="0"/>
-    <w:lsdException w:name="Colorful List Accent 6" w:semiHidden="0" w:uiPriority="72" w:unhideWhenUsed="0"/>
-    <w:lsdException w:name="Colorful Grid Accent 6" w:semiHidden="0" w:uiPriority="73" w:unhideWhenUsed="0"/>
-    <w:lsdException w:name="Subtle Emphasis" w:semiHidden="0" w:uiPriority="19" w:unhideWhenUsed="0" w:qFormat="1"/>
-    <w:lsdException w:name="Intense Emphasis" w:semiHidden="0" w:uiPriority="21" w:unhideWhenUsed="0" w:qFormat="1"/>
-    <w:lsdException w:name="Subtle Reference" w:semiHidden="0" w:uiPriority="31" w:unhideWhenUsed="0" w:qFormat="1"/>
-    <w:lsdException w:name="Intense Reference" w:semiHidden="0" w:uiPriority="32" w:unhideWhenUsed="0" w:qFormat="1"/>
-    <w:lsdException w:name="Book Title" w:semiHidden="0" w:uiPriority="33" w:unhideWhenUsed="0" w:qFormat="1"/>
-    <w:lsdException w:name="Bibliography" w:uiPriority="37"/>
-    <w:lsdException w:name="TOC Heading" w:uiPriority="39" w:qFormat="1"/>
-  </w:latentStyles>
-  <w:style w:type="paragraph" w:default="1" w:styleId="Standaard">
-    <w:name w:val="Normal"/>
-    <w:qFormat/>
-  </w:style>
-  <w:style w:type="character" w:default="1" w:styleId="Standaardalinea-lettertype">
-    <w:name w:val="Default Paragraph Font"/>
-    <w:uiPriority w:val="1"/>
-    <w:semiHidden/>
+  <w:style w:type="character" w:styleId="Hyperlink">
+    <w:name w:val="Hyperlink"/>
+    <w:basedOn w:val="Standaardalinea-lettertype"/>
+    <w:uiPriority w:val="99"/>
     <w:unhideWhenUsed/>
-  </w:style>
-  <w:style w:type="table" w:default="1" w:styleId="Standaardtabel">
-    <w:name w:val="Normal Table"/>
-    <w:uiPriority w:val="99"/>
-    <w:semiHidden/>
-    <w:unhideWhenUsed/>
-    <w:tblPr>
-      <w:tblInd w:w="0" w:type="dxa"/>
-      <w:tblCellMar>
-        <w:top w:w="0" w:type="dxa"/>
-        <w:left w:w="108" w:type="dxa"/>
-        <w:bottom w:w="0" w:type="dxa"/>
-        <w:right w:w="108" w:type="dxa"/>
-      </w:tblCellMar>
-    </w:tblPr>
-  </w:style>
-  <w:style w:type="numbering" w:default="1" w:styleId="Geenlijst">
-    <w:name w:val="No List"/>
-    <w:uiPriority w:val="99"/>
-    <w:semiHidden/>
-    <w:unhideWhenUsed/>
+    <w:rsid w:val="00181DC9"/>
+    <w:rPr>
+      <w:color w:val="0000FF" w:themeColor="hyperlink"/>
+      <w:u w:val="single"/>
+    </w:rPr>
   </w:style>
 </w:styles>
 </file>

</xml_diff>

<commit_message>
update last sources 11.x series to master
update last sources 11.x series to master
</commit_message>
<xml_diff>
--- a/doc/Development Manual.docx
+++ b/doc/Development Manual.docx
@@ -10,143 +10,167 @@
           <w:szCs w:val="24"/>
         </w:rPr>
       </w:pPr>
+      <w:r>
+        <w:rPr>
+          <w:sz w:val="24"/>
+          <w:szCs w:val="24"/>
+        </w:rPr>
+        <w:tab/>
+      </w:r>
+      <w:r>
+        <w:rPr>
+          <w:sz w:val="24"/>
+          <w:szCs w:val="24"/>
+        </w:rPr>
+        <w:tab/>
+      </w:r>
+      <w:r>
+        <w:rPr>
+          <w:sz w:val="24"/>
+          <w:szCs w:val="24"/>
+        </w:rPr>
+        <w:tab/>
+      </w:r>
+      <w:r>
+        <w:rPr>
+          <w:sz w:val="24"/>
+          <w:szCs w:val="24"/>
+        </w:rPr>
+        <w:tab/>
+        <w:t>C</w:t>
+      </w:r>
+      <w:r>
+        <w:rPr>
+          <w:sz w:val="24"/>
+          <w:szCs w:val="24"/>
+        </w:rPr>
+        <w:t>ompile NAS4Free Y</w:t>
+      </w:r>
+      <w:r>
+        <w:rPr>
+          <w:sz w:val="24"/>
+          <w:szCs w:val="24"/>
+        </w:rPr>
+        <w:t>ourself</w:t>
+      </w:r>
+    </w:p>
+    <w:p>
+      <w:pPr>
+        <w:pStyle w:val="Geenafstand"/>
+      </w:pPr>
+      <w:r>
+        <w:t>This is the easiest way for studying/modify NAS4Free. It also assumes that the user has an bit of understanding of FreeBSD, including adding ports, packages and using the vi text editor.</w:t>
+      </w:r>
+    </w:p>
+    <w:p>
+      <w:pPr>
+        <w:pStyle w:val="Geenafstand"/>
+      </w:pPr>
+      <w:r>
+        <w:br/>
+      </w:r>
+      <w:r>
+        <w:rPr>
+          <w:b/>
+          <w:u w:val="single"/>
+        </w:rPr>
+        <w:t>Start prepare the NAS4Free development environment.</w:t>
+      </w:r>
+      <w:r>
+        <w:rPr>
+          <w:b/>
+        </w:rPr>
+        <w:br/>
+      </w:r>
+    </w:p>
+    <w:p>
+      <w:pPr>
+        <w:pStyle w:val="Geenafstand"/>
+      </w:pPr>
+      <w:r>
+        <w:rPr>
+          <w:b/>
+          <w:u w:val="single"/>
+        </w:rPr>
+        <w:t>1.</w:t>
+      </w:r>
+      <w:r>
+        <w:rPr>
+          <w:u w:val="single"/>
+        </w:rPr>
+        <w:t xml:space="preserve"> Install FreeBSD </w:t>
+      </w:r>
+      <w:r>
+        <w:rPr>
+          <w:u w:val="single"/>
+        </w:rPr>
+        <w:t xml:space="preserve"> 11.0</w:t>
+      </w:r>
+      <w:r>
+        <w:rPr>
+          <w:u w:val="single"/>
+        </w:rPr>
+        <w:t xml:space="preserve"> RELEASE.</w:t>
+      </w:r>
+      <w:r>
+        <w:br/>
+        <w:t xml:space="preserve">On your dedicated PC (or under a </w:t>
+      </w:r>
+      <w:r>
+        <w:t xml:space="preserve">Virtualbox (on NAS4Free system), </w:t>
+      </w:r>
+      <w:r>
+        <w:t>VMware/Qemu) install and setup FreeBSD.</w:t>
+      </w:r>
+    </w:p>
+    <w:p>
+      <w:pPr>
+        <w:pStyle w:val="Geenafstand"/>
+      </w:pPr>
+      <w:r>
+        <w:t>It need less than 27</w:t>
+      </w:r>
+      <w:r>
+        <w:t>GB</w:t>
+      </w:r>
+      <w:r>
+        <w:t xml:space="preserve"> total hard drive space if setting up a dedicated disk slice for only building NAS4Free. (more space</w:t>
+      </w:r>
+      <w:r>
+        <w:t xml:space="preserve"> like </w:t>
+      </w:r>
+      <w:r>
+        <w:t>35</w:t>
+      </w:r>
       <w:bookmarkStart w:id="0" w:name="_GoBack"/>
       <w:bookmarkEnd w:id="0"/>
       <w:r>
-        <w:rPr>
-          <w:sz w:val="24"/>
-          <w:szCs w:val="24"/>
-        </w:rPr>
-        <w:tab/>
-      </w:r>
-      <w:r>
-        <w:rPr>
-          <w:sz w:val="24"/>
-          <w:szCs w:val="24"/>
-        </w:rPr>
-        <w:tab/>
-      </w:r>
-      <w:r>
-        <w:rPr>
-          <w:sz w:val="24"/>
-          <w:szCs w:val="24"/>
-        </w:rPr>
-        <w:tab/>
-      </w:r>
-      <w:r>
-        <w:rPr>
-          <w:sz w:val="24"/>
-          <w:szCs w:val="24"/>
-        </w:rPr>
-        <w:tab/>
-        <w:t>C</w:t>
-      </w:r>
-      <w:r>
-        <w:rPr>
-          <w:sz w:val="24"/>
-          <w:szCs w:val="24"/>
-        </w:rPr>
-        <w:t>ompile NAS4Free Y</w:t>
-      </w:r>
-      <w:r>
-        <w:rPr>
-          <w:sz w:val="24"/>
-          <w:szCs w:val="24"/>
-        </w:rPr>
-        <w:t>ourself</w:t>
-      </w:r>
-    </w:p>
-    <w:p>
-      <w:pPr>
-        <w:pStyle w:val="Geenafstand"/>
-      </w:pPr>
-      <w:r>
-        <w:t>This is the easiest way for studying/modify NAS4Free. It also assumes that the user has an bit of understanding of FreeBSD, including adding ports, packages and using the vi text editor.</w:t>
-      </w:r>
-    </w:p>
-    <w:p>
-      <w:pPr>
-        <w:pStyle w:val="Geenafstand"/>
-      </w:pPr>
-      <w:r>
-        <w:br/>
-      </w:r>
-      <w:r>
-        <w:rPr>
-          <w:b/>
-          <w:u w:val="single"/>
-        </w:rPr>
-        <w:t>Start prepare the NAS4Free development environment.</w:t>
-      </w:r>
-      <w:r>
-        <w:rPr>
-          <w:b/>
-        </w:rPr>
-        <w:br/>
-      </w:r>
-    </w:p>
-    <w:p>
-      <w:pPr>
-        <w:pStyle w:val="Geenafstand"/>
-      </w:pPr>
-      <w:r>
-        <w:rPr>
-          <w:b/>
-          <w:u w:val="single"/>
-        </w:rPr>
-        <w:t>1.</w:t>
-      </w:r>
-      <w:r>
-        <w:rPr>
-          <w:u w:val="single"/>
-        </w:rPr>
-        <w:t xml:space="preserve"> Install FreeBSD </w:t>
-      </w:r>
-      <w:r>
-        <w:rPr>
-          <w:u w:val="single"/>
-        </w:rPr>
-        <w:t xml:space="preserve"> 10.3</w:t>
-      </w:r>
-      <w:r>
-        <w:rPr>
-          <w:u w:val="single"/>
-        </w:rPr>
-        <w:t xml:space="preserve"> RELEASE.</w:t>
-      </w:r>
-      <w:r>
-        <w:br/>
-        <w:t xml:space="preserve">On your dedicated PC (or under a </w:t>
-      </w:r>
-      <w:r>
-        <w:t xml:space="preserve">Virtualbox (on NAS4Free system), </w:t>
-      </w:r>
-      <w:r>
-        <w:t>VMware/Qemu) install and setup FreeBSD.</w:t>
-      </w:r>
-    </w:p>
-    <w:p>
-      <w:pPr>
-        <w:pStyle w:val="Geenafstand"/>
-      </w:pPr>
-      <w:r>
-        <w:t>It need less than 18</w:t>
-      </w:r>
-      <w:r>
-        <w:t xml:space="preserve"> gigs total hard drive space if setting up a dedicated disk slice for only building NAS4Free. (more space</w:t>
-      </w:r>
-      <w:r>
-        <w:t xml:space="preserve"> like 22</w:t>
-      </w:r>
-      <w:r>
-        <w:t>gigs is recommended for development)</w:t>
-      </w:r>
-      <w:r>
-        <w:br/>
-      </w:r>
-      <w:r>
-        <w:br/>
-        <w:t>When installing FreeBSD create two partitions’, a swap (3.5 gigs is a good swap size) and a / partition. Avoid using the A (auto) command to partition the slice. You may get some warnings later about mail security. Since this is a dedicated NAS4Free build environment only, you can ignore them.</w:t>
+        <w:t>GB</w:t>
+      </w:r>
+      <w:r>
+        <w:t xml:space="preserve"> is recommended for </w:t>
+      </w:r>
+      <w:r>
+        <w:t xml:space="preserve">active </w:t>
+      </w:r>
+      <w:r>
+        <w:t>development)</w:t>
+      </w:r>
+      <w:r>
+        <w:br/>
+      </w:r>
+      <w:r>
+        <w:br/>
+        <w:t>When installing FreeBSD create two partitions’, a swap (3.5</w:t>
+      </w:r>
+      <w:r>
+        <w:t xml:space="preserve"> </w:t>
+      </w:r>
+      <w:r>
+        <w:t xml:space="preserve">GB </w:t>
+      </w:r>
+      <w:r>
+        <w:t>is a good swap size) and a / partition. Avoid using the A (auto) command to partition the slice. You may get some warnings later about mail security. Since this is a dedicated NAS4Free build environment only, you can ignore them.</w:t>
       </w:r>
       <w:r>
         <w:br/>
@@ -680,25 +704,7 @@
           <w:sz w:val="22"/>
           <w:szCs w:val="22"/>
         </w:rPr>
-        <w:t>svn co http://svn.c</w:t>
-      </w:r>
-      <w:r>
-        <w:rPr>
-          <w:rStyle w:val="HTMLCode"/>
-          <w:rFonts w:ascii="Courier 10 Pitch" w:eastAsia="Calibri" w:hAnsi="Courier 10 Pitch" w:cs="Times New Roman"/>
-          <w:sz w:val="22"/>
-          <w:szCs w:val="22"/>
-        </w:rPr>
-        <w:t>ode.sf.net/p/nas4free/code/branches/10.3.0.3/</w:t>
-      </w:r>
-      <w:r>
-        <w:rPr>
-          <w:rStyle w:val="HTMLCode"/>
-          <w:rFonts w:ascii="Courier 10 Pitch" w:eastAsia="Calibri" w:hAnsi="Courier 10 Pitch" w:cs="Times New Roman"/>
-          <w:sz w:val="22"/>
-          <w:szCs w:val="22"/>
-        </w:rPr>
-        <w:t xml:space="preserve"> svn</w:t>
+        <w:t>svn co http://svn.code.sf.net/p/nas4free/code/trunk svn</w:t>
       </w:r>
     </w:p>
     <w:p>
@@ -1427,7 +1433,31 @@
       <w:pPr>
         <w:pStyle w:val="Geenafstand"/>
       </w:pPr>
-      <w:r>
+    </w:p>
+    <w:p>
+      <w:pPr>
+        <w:pStyle w:val="Geenafstand"/>
+      </w:pPr>
+      <w:r>
+        <w:t>When you compiled the ports in option 6-1 “build ports” you need to compile a second time the ports with only the ports  “CA_ROOT_NSS,  ICU and python2” selected before you perform 6-2 install the ports.</w:t>
+      </w:r>
+    </w:p>
+    <w:p>
+      <w:pPr>
+        <w:pStyle w:val="Geenafstand"/>
+      </w:pPr>
+    </w:p>
+    <w:p>
+      <w:pPr>
+        <w:pStyle w:val="Geenafstand"/>
+      </w:pPr>
+    </w:p>
+    <w:p>
+      <w:pPr>
+        <w:pStyle w:val="Geenafstand"/>
+      </w:pPr>
+      <w:r>
+        <w:lastRenderedPageBreak/>
         <w:br/>
         <w:t>Notes:</w:t>
       </w:r>
@@ -1483,7 +1513,6 @@
         <w:rPr>
           <w:rFonts w:asciiTheme="minorHAnsi" w:hAnsiTheme="minorHAnsi"/>
         </w:rPr>
-        <w:lastRenderedPageBreak/>
         <w:t>· 3 - Build/Install the Kernel. (Second screen has by default all options set</w:t>
       </w:r>
       <w:r>
@@ -1510,11 +1539,6 @@
         </w:rPr>
         <w:t>options if you don’t know what you are doing! It can cause errors on building/install the kernel!)</w:t>
       </w:r>
-    </w:p>
-    <w:p>
-      <w:pPr>
-        <w:pStyle w:val="Geenafstand"/>
-      </w:pPr>
     </w:p>
     <w:p>
       <w:pPr>
@@ -1641,11 +1665,6 @@
       <w:pPr>
         <w:pStyle w:val="Geenafstand"/>
       </w:pPr>
-    </w:p>
-    <w:p>
-      <w:pPr>
-        <w:pStyle w:val="Geenafstand"/>
-      </w:pPr>
       <w:r>
         <w:t>Run below to update the template:</w:t>
       </w:r>
@@ -1654,11 +1673,6 @@
       <w:pPr>
         <w:pStyle w:val="Geenafstand"/>
       </w:pPr>
-    </w:p>
-    <w:p>
-      <w:pPr>
-        <w:pStyle w:val="Geenafstand"/>
-      </w:pPr>
       <w:r>
         <w:rPr>
           <w:rFonts w:ascii="Courier 10 Pitch" w:hAnsi="Courier 10 Pitch"/>
@@ -1687,6 +1701,7 @@
         <w:pStyle w:val="Geenafstand"/>
       </w:pPr>
       <w:r>
+        <w:lastRenderedPageBreak/>
         <w:t>Hint: Now you are able to locally update a translaton.po with a program like Poedit. Google for it.</w:t>
       </w:r>
     </w:p>
@@ -1784,7 +1799,17 @@
         <w:szCs w:val="14"/>
         <w:lang w:eastAsia="nl-NL"/>
       </w:rPr>
-      <w:t>Copyright (c) 2012-2016</w:t>
+      <w:t>Copyright</w:t>
+    </w:r>
+    <w:r>
+      <w:rPr>
+        <w:rFonts w:ascii="Courier New" w:hAnsi="Courier New" w:cs="Courier New"/>
+        <w:b/>
+        <w:sz w:val="14"/>
+        <w:szCs w:val="14"/>
+        <w:lang w:eastAsia="nl-NL"/>
+      </w:rPr>
+      <w:t xml:space="preserve"> (c) 2012-2017</w:t>
     </w:r>
     <w:r>
       <w:rPr>
@@ -1875,7 +1900,7 @@
         <w:szCs w:val="14"/>
         <w:lang w:eastAsia="nl-NL"/>
       </w:rPr>
-      <w:t>.4</w:t>
+      <w:t>.5</w:t>
     </w:r>
   </w:p>
   <w:p>
@@ -2663,17 +2688,6 @@
       <w:lang w:val="en-US" w:eastAsia="en-US"/>
     </w:rPr>
   </w:style>
-  <w:style w:type="character" w:styleId="Hyperlink">
-    <w:name w:val="Hyperlink"/>
-    <w:basedOn w:val="Standaardalinea-lettertype"/>
-    <w:uiPriority w:val="99"/>
-    <w:unhideWhenUsed/>
-    <w:rsid w:val="00181DC9"/>
-    <w:rPr>
-      <w:color w:val="0000FF" w:themeColor="hyperlink"/>
-      <w:u w:val="single"/>
-    </w:rPr>
-  </w:style>
 </w:styles>
 </file>
 

</xml_diff>